<commit_message>
mengubah definisi use case dan skenario
</commit_message>
<xml_diff>
--- a/Buku PA.docx
+++ b/Buku PA.docx
@@ -7815,6 +7815,7 @@
           <w:id w:val="633997646"/>
           <w:citation/>
         </w:sdtPr>
+        <w:sdtEndPr/>
         <w:sdtContent>
           <w:r>
             <w:rPr>
@@ -7920,6 +7921,7 @@
           <w:id w:val="869575628"/>
           <w:citation/>
         </w:sdtPr>
+        <w:sdtEndPr/>
         <w:sdtContent>
           <w:r>
             <w:rPr>
@@ -8016,6 +8018,7 @@
           <w:id w:val="-918789659"/>
           <w:citation/>
         </w:sdtPr>
+        <w:sdtEndPr/>
         <w:sdtContent>
           <w:r>
             <w:rPr>
@@ -8297,6 +8300,7 @@
           <w:id w:val="1844737328"/>
           <w:citation/>
         </w:sdtPr>
+        <w:sdtEndPr/>
         <w:sdtContent>
           <w:r>
             <w:rPr>
@@ -9539,6 +9543,7 @@
           <w:id w:val="235293729"/>
           <w:citation/>
         </w:sdtPr>
+        <w:sdtEndPr/>
         <w:sdtContent>
           <w:r>
             <w:rPr>
@@ -9751,6 +9756,7 @@
           <w:id w:val="-945381844"/>
           <w:citation/>
         </w:sdtPr>
+        <w:sdtEndPr/>
         <w:sdtContent>
           <w:r>
             <w:rPr>
@@ -15017,6 +15023,7 @@
           <w:id w:val="-1631700953"/>
           <w:citation/>
         </w:sdtPr>
+        <w:sdtEndPr/>
         <w:sdtContent>
           <w:r>
             <w:rPr>
@@ -15144,6 +15151,7 @@
           <w:id w:val="-1560777040"/>
           <w:citation/>
         </w:sdtPr>
+        <w:sdtEndPr/>
         <w:sdtContent>
           <w:r>
             <w:rPr>
@@ -16194,6 +16202,7 @@
           <w:id w:val="788403894"/>
           <w:citation/>
         </w:sdtPr>
+        <w:sdtEndPr/>
         <w:sdtContent>
           <w:r>
             <w:rPr>
@@ -16357,6 +16366,7 @@
           <w:id w:val="-2072260546"/>
           <w:citation/>
         </w:sdtPr>
+        <w:sdtEndPr/>
         <w:sdtContent>
           <w:r>
             <w:rPr>
@@ -16652,7 +16662,7 @@
                 <v:shape id="_x0000_i1025" type="#_x0000_t75" style="width:21.75pt;height:36pt" o:ole="">
                   <v:imagedata r:id="rId18" o:title=""/>
                 </v:shape>
-                <o:OLEObject Type="Embed" ProgID="CorelDraw.Graphic.19" ShapeID="_x0000_i1025" DrawAspect="Content" ObjectID="_1582082080" r:id="rId19"/>
+                <o:OLEObject Type="Embed" ProgID="CorelDraw.Graphic.19" ShapeID="_x0000_i1025" DrawAspect="Content" ObjectID="_1582097578" r:id="rId19"/>
               </w:object>
             </w:r>
           </w:p>
@@ -17033,7 +17043,7 @@
                 <v:shape id="_x0000_i1026" type="#_x0000_t75" style="width:57.75pt;height:28.5pt" o:ole="">
                   <v:imagedata r:id="rId22" o:title=""/>
                 </v:shape>
-                <o:OLEObject Type="Embed" ProgID="CorelDraw.Graphic.19" ShapeID="_x0000_i1026" DrawAspect="Content" ObjectID="_1582082081" r:id="rId23"/>
+                <o:OLEObject Type="Embed" ProgID="CorelDraw.Graphic.19" ShapeID="_x0000_i1026" DrawAspect="Content" ObjectID="_1582097579" r:id="rId23"/>
               </w:object>
             </w:r>
           </w:p>
@@ -17148,7 +17158,7 @@
                 <v:shape id="_x0000_i1027" type="#_x0000_t75" style="width:57.75pt;height:28.5pt" o:ole="">
                   <v:imagedata r:id="rId24" o:title=""/>
                 </v:shape>
-                <o:OLEObject Type="Embed" ProgID="CorelDraw.Graphic.19" ShapeID="_x0000_i1027" DrawAspect="Content" ObjectID="_1582082082" r:id="rId25"/>
+                <o:OLEObject Type="Embed" ProgID="CorelDraw.Graphic.19" ShapeID="_x0000_i1027" DrawAspect="Content" ObjectID="_1582097580" r:id="rId25"/>
               </w:object>
             </w:r>
           </w:p>
@@ -17247,7 +17257,7 @@
                 <v:shape id="_x0000_i1028" type="#_x0000_t75" style="width:79.5pt;height:7.5pt" o:ole="">
                   <v:imagedata r:id="rId26" o:title=""/>
                 </v:shape>
-                <o:OLEObject Type="Embed" ProgID="CorelDraw.Graphic.19" ShapeID="_x0000_i1028" DrawAspect="Content" ObjectID="_1582082083" r:id="rId27"/>
+                <o:OLEObject Type="Embed" ProgID="CorelDraw.Graphic.19" ShapeID="_x0000_i1028" DrawAspect="Content" ObjectID="_1582097581" r:id="rId27"/>
               </w:object>
             </w:r>
           </w:p>
@@ -17705,7 +17715,7 @@
                 <v:shape id="_x0000_i1029" type="#_x0000_t75" style="width:64.5pt;height:36pt" o:ole="">
                   <v:imagedata r:id="rId29" o:title=""/>
                 </v:shape>
-                <o:OLEObject Type="Embed" ProgID="CorelDraw.Graphic.19" ShapeID="_x0000_i1029" DrawAspect="Content" ObjectID="_1582082084" r:id="rId30"/>
+                <o:OLEObject Type="Embed" ProgID="CorelDraw.Graphic.19" ShapeID="_x0000_i1029" DrawAspect="Content" ObjectID="_1582097582" r:id="rId30"/>
               </w:object>
             </w:r>
           </w:p>
@@ -17810,7 +17820,7 @@
                 <v:shape id="_x0000_i1030" type="#_x0000_t75" style="width:43.5pt;height:43.5pt" o:ole="">
                   <v:imagedata r:id="rId31" o:title=""/>
                 </v:shape>
-                <o:OLEObject Type="Embed" ProgID="CorelDraw.Graphic.19" ShapeID="_x0000_i1030" DrawAspect="Content" ObjectID="_1582082085" r:id="rId32"/>
+                <o:OLEObject Type="Embed" ProgID="CorelDraw.Graphic.19" ShapeID="_x0000_i1030" DrawAspect="Content" ObjectID="_1582097583" r:id="rId32"/>
               </w:object>
             </w:r>
           </w:p>
@@ -17907,7 +17917,7 @@
                 <v:shape id="_x0000_i1031" type="#_x0000_t75" style="width:36pt;height:36pt" o:ole="">
                   <v:imagedata r:id="rId33" o:title=""/>
                 </v:shape>
-                <o:OLEObject Type="Embed" ProgID="CorelDraw.Graphic.19" ShapeID="_x0000_i1031" DrawAspect="Content" ObjectID="_1582082086" r:id="rId34"/>
+                <o:OLEObject Type="Embed" ProgID="CorelDraw.Graphic.19" ShapeID="_x0000_i1031" DrawAspect="Content" ObjectID="_1582097584" r:id="rId34"/>
               </w:object>
             </w:r>
           </w:p>
@@ -18004,7 +18014,7 @@
                 <v:shape id="_x0000_i1032" type="#_x0000_t75" style="width:50.25pt;height:28.5pt" o:ole="">
                   <v:imagedata r:id="rId35" o:title=""/>
                 </v:shape>
-                <o:OLEObject Type="Embed" ProgID="CorelDraw.Graphic.19" ShapeID="_x0000_i1032" DrawAspect="Content" ObjectID="_1582082087" r:id="rId36"/>
+                <o:OLEObject Type="Embed" ProgID="CorelDraw.Graphic.19" ShapeID="_x0000_i1032" DrawAspect="Content" ObjectID="_1582097585" r:id="rId36"/>
               </w:object>
             </w:r>
           </w:p>
@@ -18395,6 +18405,7 @@
           <w:id w:val="2116099276"/>
           <w:citation/>
         </w:sdtPr>
+        <w:sdtEndPr/>
         <w:sdtContent>
           <w:r>
             <w:rPr>
@@ -18541,6 +18552,7 @@
           <w:id w:val="1566458802"/>
           <w:citation/>
         </w:sdtPr>
+        <w:sdtEndPr/>
         <w:sdtContent>
           <w:r>
             <w:rPr>
@@ -18691,6 +18703,7 @@
           <w:id w:val="2015114436"/>
           <w:citation/>
         </w:sdtPr>
+        <w:sdtEndPr/>
         <w:sdtContent>
           <w:r>
             <w:rPr>
@@ -18912,6 +18925,7 @@
           <w:id w:val="954832756"/>
           <w:citation/>
         </w:sdtPr>
+        <w:sdtEndPr/>
         <w:sdtContent>
           <w:r>
             <w:rPr>
@@ -19170,7 +19184,7 @@
                 <v:shape id="_x0000_i1033" type="#_x0000_t75" style="width:122.25pt;height:7.5pt" o:ole="">
                   <v:imagedata r:id="rId38" o:title=""/>
                 </v:shape>
-                <o:OLEObject Type="Embed" ProgID="CorelDraw.Graphic.19" ShapeID="_x0000_i1033" DrawAspect="Content" ObjectID="_1582082088" r:id="rId39"/>
+                <o:OLEObject Type="Embed" ProgID="CorelDraw.Graphic.19" ShapeID="_x0000_i1033" DrawAspect="Content" ObjectID="_1582097586" r:id="rId39"/>
               </w:object>
             </w:r>
           </w:p>
@@ -19266,7 +19280,7 @@
                 <v:shape id="_x0000_i1034" type="#_x0000_t75" style="width:64.5pt;height:36pt" o:ole="">
                   <v:imagedata r:id="rId29" o:title=""/>
                 </v:shape>
-                <o:OLEObject Type="Embed" ProgID="CorelDraw.Graphic.19" ShapeID="_x0000_i1034" DrawAspect="Content" ObjectID="_1582082089" r:id="rId40"/>
+                <o:OLEObject Type="Embed" ProgID="CorelDraw.Graphic.19" ShapeID="_x0000_i1034" DrawAspect="Content" ObjectID="_1582097587" r:id="rId40"/>
               </w:object>
             </w:r>
           </w:p>
@@ -19362,7 +19376,7 @@
                 <v:shape id="_x0000_i1035" type="#_x0000_t75" style="width:57.75pt;height:36pt" o:ole="">
                   <v:imagedata r:id="rId41" o:title=""/>
                 </v:shape>
-                <o:OLEObject Type="Embed" ProgID="CorelDraw.Graphic.19" ShapeID="_x0000_i1035" DrawAspect="Content" ObjectID="_1582082090" r:id="rId42"/>
+                <o:OLEObject Type="Embed" ProgID="CorelDraw.Graphic.19" ShapeID="_x0000_i1035" DrawAspect="Content" ObjectID="_1582097588" r:id="rId42"/>
               </w:object>
             </w:r>
           </w:p>
@@ -19458,7 +19472,7 @@
                 <v:shape id="_x0000_i1036" type="#_x0000_t75" style="width:1in;height:36pt" o:ole="">
                   <v:imagedata r:id="rId43" o:title=""/>
                 </v:shape>
-                <o:OLEObject Type="Embed" ProgID="CorelDraw.Graphic.19" ShapeID="_x0000_i1036" DrawAspect="Content" ObjectID="_1582082091" r:id="rId44"/>
+                <o:OLEObject Type="Embed" ProgID="CorelDraw.Graphic.19" ShapeID="_x0000_i1036" DrawAspect="Content" ObjectID="_1582097589" r:id="rId44"/>
               </w:object>
             </w:r>
           </w:p>
@@ -21177,8 +21191,8 @@
         </w:rPr>
         <w:drawing>
           <wp:inline distT="0" distB="0" distL="0" distR="0">
-            <wp:extent cx="4762500" cy="3028950"/>
-            <wp:effectExtent l="0" t="0" r="0" b="0"/>
+            <wp:extent cx="4694371" cy="2818765"/>
+            <wp:effectExtent l="0" t="0" r="0" b="635"/>
             <wp:docPr id="9" name="Picture 9" descr="D:\Proyek Akhir\UC.png"/>
             <wp:cNvGraphicFramePr>
               <a:graphicFrameLocks xmlns:a="http://schemas.openxmlformats.org/drawingml/2006/main" noChangeAspect="1"/>
@@ -21192,7 +21206,7 @@
                       <a:picLocks noChangeAspect="1" noChangeArrowheads="1"/>
                     </pic:cNvPicPr>
                   </pic:nvPicPr>
-                  <pic:blipFill>
+                  <pic:blipFill rotWithShape="1">
                     <a:blip r:embed="rId51">
                       <a:extLst>
                         <a:ext uri="{28A0092B-C50C-407E-A947-70E740481C1C}">
@@ -21200,15 +21214,13 @@
                         </a:ext>
                       </a:extLst>
                     </a:blip>
-                    <a:srcRect/>
-                    <a:stretch>
-                      <a:fillRect/>
-                    </a:stretch>
+                    <a:srcRect l="1310" t="2059" r="6460" b="10866"/>
+                    <a:stretch/>
                   </pic:blipFill>
                   <pic:spPr bwMode="auto">
                     <a:xfrm>
                       <a:off x="0" y="0"/>
-                      <a:ext cx="4762500" cy="3028950"/>
+                      <a:ext cx="4699510" cy="2821851"/>
                     </a:xfrm>
                     <a:prstGeom prst="rect">
                       <a:avLst/>
@@ -21217,6 +21229,11 @@
                     <a:ln>
                       <a:noFill/>
                     </a:ln>
+                    <a:extLst>
+                      <a:ext uri="{53640926-AAD7-44D8-BBD7-CCE9431645EC}">
+                        <a14:shadowObscured xmlns:a14="http://schemas.microsoft.com/office/drawing/2010/main"/>
+                      </a:ext>
+                    </a:extLst>
                   </pic:spPr>
                 </pic:pic>
               </a:graphicData>
@@ -21761,369 +21778,14 @@
                 <w:sz w:val="20"/>
                 <w:szCs w:val="24"/>
               </w:rPr>
-              <w:lastRenderedPageBreak/>
               <w:t>Melihat laporan presensi</w:t>
             </w:r>
-          </w:p>
-        </w:tc>
-      </w:tr>
-      <w:tr>
-        <w:tc>
-          <w:tcPr>
-            <w:tcW w:w="1255" w:type="dxa"/>
-          </w:tcPr>
-          <w:p>
-            <w:pPr>
-              <w:spacing w:line="240" w:lineRule="auto"/>
-              <w:jc w:val="both"/>
-              <w:rPr>
-                <w:rFonts w:asciiTheme="minorHAnsi" w:hAnsiTheme="minorHAnsi" w:cs="Calibri"/>
-                <w:sz w:val="20"/>
-                <w:szCs w:val="24"/>
-                <w:lang w:val="en-US"/>
-              </w:rPr>
-            </w:pPr>
-            <w:r>
-              <w:rPr>
-                <w:rFonts w:asciiTheme="minorHAnsi" w:hAnsiTheme="minorHAnsi" w:cs="Calibri"/>
-                <w:sz w:val="20"/>
-                <w:szCs w:val="24"/>
-                <w:lang w:val="en-US"/>
-              </w:rPr>
-              <w:lastRenderedPageBreak/>
-              <w:t>PWA-A-03</w:t>
-            </w:r>
-          </w:p>
-        </w:tc>
-        <w:tc>
-          <w:tcPr>
-            <w:tcW w:w="1530" w:type="dxa"/>
-          </w:tcPr>
-          <w:p>
-            <w:pPr>
-              <w:spacing w:line="240" w:lineRule="auto"/>
-              <w:jc w:val="both"/>
-              <w:rPr>
-                <w:rFonts w:asciiTheme="minorHAnsi" w:hAnsiTheme="minorHAnsi" w:cs="Calibri"/>
-                <w:sz w:val="20"/>
-                <w:szCs w:val="24"/>
-                <w:lang w:val="en-US"/>
-              </w:rPr>
-            </w:pPr>
-            <w:proofErr w:type="spellStart"/>
-            <w:r>
-              <w:rPr>
-                <w:rFonts w:asciiTheme="minorHAnsi" w:hAnsiTheme="minorHAnsi" w:cs="Calibri"/>
-                <w:sz w:val="20"/>
-                <w:szCs w:val="24"/>
-                <w:lang w:val="en-US"/>
-              </w:rPr>
-              <w:t>Sistem</w:t>
-            </w:r>
-            <w:proofErr w:type="spellEnd"/>
-            <w:r>
-              <w:rPr>
-                <w:rFonts w:asciiTheme="minorHAnsi" w:hAnsiTheme="minorHAnsi" w:cs="Calibri"/>
-                <w:sz w:val="20"/>
-                <w:szCs w:val="24"/>
-                <w:lang w:val="en-US"/>
-              </w:rPr>
-              <w:t xml:space="preserve"> </w:t>
-            </w:r>
-            <w:proofErr w:type="spellStart"/>
-            <w:r>
-              <w:rPr>
-                <w:rFonts w:asciiTheme="minorHAnsi" w:hAnsiTheme="minorHAnsi" w:cs="Calibri"/>
-                <w:sz w:val="20"/>
-                <w:szCs w:val="24"/>
-                <w:lang w:val="en-US"/>
-              </w:rPr>
-              <w:t>Informasi</w:t>
-            </w:r>
-            <w:proofErr w:type="spellEnd"/>
-          </w:p>
-        </w:tc>
-        <w:tc>
-          <w:tcPr>
-            <w:tcW w:w="4410" w:type="dxa"/>
-          </w:tcPr>
-          <w:p>
-            <w:pPr>
-              <w:spacing w:line="240" w:lineRule="auto"/>
-              <w:jc w:val="both"/>
-              <w:rPr>
-                <w:rFonts w:asciiTheme="minorHAnsi" w:hAnsiTheme="minorHAnsi" w:cs="Calibri"/>
-                <w:sz w:val="20"/>
-                <w:szCs w:val="24"/>
-                <w:lang w:val="en-US"/>
-              </w:rPr>
-            </w:pPr>
-            <w:proofErr w:type="spellStart"/>
-            <w:r>
-              <w:rPr>
-                <w:rFonts w:asciiTheme="minorHAnsi" w:hAnsiTheme="minorHAnsi" w:cs="Calibri"/>
-                <w:sz w:val="20"/>
-                <w:szCs w:val="24"/>
-                <w:lang w:val="en-US"/>
-              </w:rPr>
-              <w:t>Merupakan</w:t>
-            </w:r>
-            <w:proofErr w:type="spellEnd"/>
-            <w:r>
-              <w:rPr>
-                <w:rFonts w:asciiTheme="minorHAnsi" w:hAnsiTheme="minorHAnsi" w:cs="Calibri"/>
-                <w:sz w:val="20"/>
-                <w:szCs w:val="24"/>
-                <w:lang w:val="en-US"/>
-              </w:rPr>
-              <w:t xml:space="preserve"> </w:t>
-            </w:r>
-            <w:proofErr w:type="spellStart"/>
-            <w:r>
-              <w:rPr>
-                <w:rFonts w:asciiTheme="minorHAnsi" w:hAnsiTheme="minorHAnsi" w:cs="Calibri"/>
-                <w:sz w:val="20"/>
-                <w:szCs w:val="24"/>
-                <w:lang w:val="en-US"/>
-              </w:rPr>
-              <w:t>aktor</w:t>
-            </w:r>
-            <w:proofErr w:type="spellEnd"/>
-            <w:r>
-              <w:rPr>
-                <w:rFonts w:asciiTheme="minorHAnsi" w:hAnsiTheme="minorHAnsi" w:cs="Calibri"/>
-                <w:sz w:val="20"/>
-                <w:szCs w:val="24"/>
-                <w:lang w:val="en-US"/>
-              </w:rPr>
-              <w:t xml:space="preserve"> yang </w:t>
-            </w:r>
-            <w:proofErr w:type="spellStart"/>
-            <w:r>
-              <w:rPr>
-                <w:rFonts w:asciiTheme="minorHAnsi" w:hAnsiTheme="minorHAnsi" w:cs="Calibri"/>
-                <w:sz w:val="20"/>
-                <w:szCs w:val="24"/>
-                <w:lang w:val="en-US"/>
-              </w:rPr>
-              <w:t>mempunyai</w:t>
-            </w:r>
-            <w:proofErr w:type="spellEnd"/>
-            <w:r>
-              <w:rPr>
-                <w:rFonts w:asciiTheme="minorHAnsi" w:hAnsiTheme="minorHAnsi" w:cs="Calibri"/>
-                <w:sz w:val="20"/>
-                <w:szCs w:val="24"/>
-                <w:lang w:val="en-US"/>
-              </w:rPr>
-              <w:t xml:space="preserve"> </w:t>
-            </w:r>
-            <w:proofErr w:type="spellStart"/>
-            <w:r>
-              <w:rPr>
-                <w:rFonts w:asciiTheme="minorHAnsi" w:hAnsiTheme="minorHAnsi" w:cs="Calibri"/>
-                <w:sz w:val="20"/>
-                <w:szCs w:val="24"/>
-                <w:lang w:val="en-US"/>
-              </w:rPr>
-              <w:t>tugas</w:t>
-            </w:r>
-            <w:proofErr w:type="spellEnd"/>
-            <w:r>
-              <w:rPr>
-                <w:rFonts w:asciiTheme="minorHAnsi" w:hAnsiTheme="minorHAnsi" w:cs="Calibri"/>
-                <w:sz w:val="20"/>
-                <w:szCs w:val="24"/>
-                <w:lang w:val="en-US"/>
-              </w:rPr>
-              <w:t xml:space="preserve"> </w:t>
-            </w:r>
-            <w:proofErr w:type="spellStart"/>
-            <w:r>
-              <w:rPr>
-                <w:rFonts w:asciiTheme="minorHAnsi" w:hAnsiTheme="minorHAnsi" w:cs="Calibri"/>
-                <w:sz w:val="20"/>
-                <w:szCs w:val="24"/>
-                <w:lang w:val="en-US"/>
-              </w:rPr>
-              <w:t>untuk</w:t>
-            </w:r>
-            <w:proofErr w:type="spellEnd"/>
-            <w:r>
-              <w:rPr>
-                <w:rFonts w:asciiTheme="minorHAnsi" w:hAnsiTheme="minorHAnsi" w:cs="Calibri"/>
-                <w:sz w:val="20"/>
-                <w:szCs w:val="24"/>
-                <w:lang w:val="en-US"/>
-              </w:rPr>
-              <w:t xml:space="preserve"> </w:t>
-            </w:r>
-            <w:proofErr w:type="spellStart"/>
-            <w:r>
-              <w:rPr>
-                <w:rFonts w:asciiTheme="minorHAnsi" w:hAnsiTheme="minorHAnsi" w:cs="Calibri"/>
-                <w:sz w:val="20"/>
-                <w:szCs w:val="24"/>
-                <w:lang w:val="en-US"/>
-              </w:rPr>
-              <w:t>mengelola</w:t>
-            </w:r>
-            <w:proofErr w:type="spellEnd"/>
-            <w:r>
-              <w:rPr>
-                <w:rFonts w:asciiTheme="minorHAnsi" w:hAnsiTheme="minorHAnsi" w:cs="Calibri"/>
-                <w:sz w:val="20"/>
-                <w:szCs w:val="24"/>
-                <w:lang w:val="en-US"/>
-              </w:rPr>
-              <w:t xml:space="preserve"> data </w:t>
-            </w:r>
-            <w:proofErr w:type="spellStart"/>
-            <w:r>
-              <w:rPr>
-                <w:rFonts w:asciiTheme="minorHAnsi" w:hAnsiTheme="minorHAnsi" w:cs="Calibri"/>
-                <w:sz w:val="20"/>
-                <w:szCs w:val="24"/>
-                <w:lang w:val="en-US"/>
-              </w:rPr>
-              <w:t>pegawai</w:t>
-            </w:r>
-            <w:proofErr w:type="spellEnd"/>
-            <w:r>
-              <w:rPr>
-                <w:rFonts w:asciiTheme="minorHAnsi" w:hAnsiTheme="minorHAnsi" w:cs="Calibri"/>
-                <w:sz w:val="20"/>
-                <w:szCs w:val="24"/>
-                <w:lang w:val="en-US"/>
-              </w:rPr>
-              <w:t xml:space="preserve"> </w:t>
-            </w:r>
-            <w:proofErr w:type="spellStart"/>
-            <w:r>
-              <w:rPr>
-                <w:rFonts w:asciiTheme="minorHAnsi" w:hAnsiTheme="minorHAnsi" w:cs="Calibri"/>
-                <w:sz w:val="20"/>
-                <w:szCs w:val="24"/>
-                <w:lang w:val="en-US"/>
-              </w:rPr>
-              <w:t>baik</w:t>
-            </w:r>
-            <w:proofErr w:type="spellEnd"/>
-            <w:r>
-              <w:rPr>
-                <w:rFonts w:asciiTheme="minorHAnsi" w:hAnsiTheme="minorHAnsi" w:cs="Calibri"/>
-                <w:sz w:val="20"/>
-                <w:szCs w:val="24"/>
-                <w:lang w:val="en-US"/>
-              </w:rPr>
-              <w:t xml:space="preserve"> </w:t>
-            </w:r>
-            <w:proofErr w:type="spellStart"/>
-            <w:r>
-              <w:rPr>
-                <w:rFonts w:asciiTheme="minorHAnsi" w:hAnsiTheme="minorHAnsi" w:cs="Calibri"/>
-                <w:sz w:val="20"/>
-                <w:szCs w:val="24"/>
-                <w:lang w:val="en-US"/>
-              </w:rPr>
-              <w:t>itu</w:t>
-            </w:r>
-            <w:proofErr w:type="spellEnd"/>
-            <w:r>
-              <w:rPr>
-                <w:rFonts w:asciiTheme="minorHAnsi" w:hAnsiTheme="minorHAnsi" w:cs="Calibri"/>
-                <w:sz w:val="20"/>
-                <w:szCs w:val="24"/>
-                <w:lang w:val="en-US"/>
-              </w:rPr>
-              <w:t xml:space="preserve"> </w:t>
-            </w:r>
-            <w:proofErr w:type="spellStart"/>
-            <w:r>
-              <w:rPr>
-                <w:rFonts w:asciiTheme="minorHAnsi" w:hAnsiTheme="minorHAnsi" w:cs="Calibri"/>
-                <w:sz w:val="20"/>
-                <w:szCs w:val="24"/>
-                <w:lang w:val="en-US"/>
-              </w:rPr>
-              <w:t>dari</w:t>
-            </w:r>
-            <w:proofErr w:type="spellEnd"/>
-            <w:r>
-              <w:rPr>
-                <w:rFonts w:asciiTheme="minorHAnsi" w:hAnsiTheme="minorHAnsi" w:cs="Calibri"/>
-                <w:sz w:val="20"/>
-                <w:szCs w:val="24"/>
-                <w:lang w:val="en-US"/>
-              </w:rPr>
-              <w:t xml:space="preserve"> </w:t>
-            </w:r>
-            <w:proofErr w:type="spellStart"/>
-            <w:r>
-              <w:rPr>
-                <w:rFonts w:asciiTheme="minorHAnsi" w:hAnsiTheme="minorHAnsi" w:cs="Calibri"/>
-                <w:sz w:val="20"/>
-                <w:szCs w:val="24"/>
-                <w:lang w:val="en-US"/>
-              </w:rPr>
-              <w:t>wajah</w:t>
-            </w:r>
-            <w:proofErr w:type="spellEnd"/>
-            <w:r>
-              <w:rPr>
-                <w:rFonts w:asciiTheme="minorHAnsi" w:hAnsiTheme="minorHAnsi" w:cs="Calibri"/>
-                <w:sz w:val="20"/>
-                <w:szCs w:val="24"/>
-                <w:lang w:val="en-US"/>
-              </w:rPr>
-              <w:t xml:space="preserve"> </w:t>
-            </w:r>
-            <w:proofErr w:type="spellStart"/>
-            <w:r>
-              <w:rPr>
-                <w:rFonts w:asciiTheme="minorHAnsi" w:hAnsiTheme="minorHAnsi" w:cs="Calibri"/>
-                <w:sz w:val="20"/>
-                <w:szCs w:val="24"/>
-                <w:lang w:val="en-US"/>
-              </w:rPr>
-              <w:t>dan</w:t>
-            </w:r>
-            <w:proofErr w:type="spellEnd"/>
-            <w:r>
-              <w:rPr>
-                <w:rFonts w:asciiTheme="minorHAnsi" w:hAnsiTheme="minorHAnsi" w:cs="Calibri"/>
-                <w:sz w:val="20"/>
-                <w:szCs w:val="24"/>
-                <w:lang w:val="en-US"/>
-              </w:rPr>
-              <w:t xml:space="preserve"> juga data </w:t>
-            </w:r>
-            <w:proofErr w:type="spellStart"/>
-            <w:r>
-              <w:rPr>
-                <w:rFonts w:asciiTheme="minorHAnsi" w:hAnsiTheme="minorHAnsi" w:cs="Calibri"/>
-                <w:sz w:val="20"/>
-                <w:szCs w:val="24"/>
-                <w:lang w:val="en-US"/>
-              </w:rPr>
-              <w:t>lainnya</w:t>
-            </w:r>
-            <w:proofErr w:type="spellEnd"/>
           </w:p>
         </w:tc>
       </w:tr>
     </w:tbl>
     <w:p>
       <w:pPr>
-        <w:spacing w:after="0" w:line="240" w:lineRule="auto"/>
-        <w:rPr>
-          <w:rFonts w:asciiTheme="minorHAnsi" w:hAnsiTheme="minorHAnsi" w:cs="Calibri"/>
-          <w:szCs w:val="24"/>
-        </w:rPr>
-      </w:pPr>
-    </w:p>
-    <w:p>
-      <w:pPr>
         <w:pStyle w:val="Heading4"/>
         <w:rPr>
           <w:rFonts w:asciiTheme="minorHAnsi" w:hAnsiTheme="minorHAnsi"/>
@@ -22135,6 +21797,7 @@
           <w:rFonts w:asciiTheme="minorHAnsi" w:hAnsiTheme="minorHAnsi"/>
           <w:color w:val="auto"/>
         </w:rPr>
+        <w:lastRenderedPageBreak/>
         <w:t>Definisi Use Case</w:t>
       </w:r>
     </w:p>
@@ -22390,6 +22053,7 @@
                 <w:rFonts w:asciiTheme="minorHAnsi" w:hAnsiTheme="minorHAnsi" w:cs="Calibri"/>
                 <w:sz w:val="20"/>
                 <w:szCs w:val="24"/>
+                <w:lang w:val="en-US"/>
               </w:rPr>
             </w:pPr>
             <w:r>
@@ -22398,7 +22062,16 @@
                 <w:sz w:val="20"/>
                 <w:szCs w:val="24"/>
               </w:rPr>
-              <w:t>PWA-UC-02</w:t>
+              <w:t>PWA-UC-0</w:t>
+            </w:r>
+            <w:r>
+              <w:rPr>
+                <w:rFonts w:asciiTheme="minorHAnsi" w:hAnsiTheme="minorHAnsi" w:cs="Calibri"/>
+                <w:sz w:val="20"/>
+                <w:szCs w:val="24"/>
+                <w:lang w:val="en-US"/>
+              </w:rPr>
+              <w:t>2</w:t>
             </w:r>
           </w:p>
         </w:tc>
@@ -22414,60 +22087,16 @@
                 <w:rFonts w:asciiTheme="minorHAnsi" w:hAnsiTheme="minorHAnsi" w:cs="Calibri"/>
                 <w:sz w:val="20"/>
                 <w:szCs w:val="24"/>
-                <w:lang w:val="en-US"/>
               </w:rPr>
             </w:pPr>
-            <w:proofErr w:type="spellStart"/>
             <w:r>
               <w:rPr>
                 <w:rFonts w:asciiTheme="minorHAnsi" w:hAnsiTheme="minorHAnsi" w:cs="Calibri"/>
                 <w:sz w:val="20"/>
                 <w:szCs w:val="24"/>
-                <w:lang w:val="en-US"/>
-              </w:rPr>
-              <w:t>Melakukan</w:t>
-            </w:r>
-            <w:proofErr w:type="spellEnd"/>
-            <w:r>
-              <w:rPr>
-                <w:rFonts w:asciiTheme="minorHAnsi" w:hAnsiTheme="minorHAnsi" w:cs="Calibri"/>
-                <w:sz w:val="20"/>
-                <w:szCs w:val="24"/>
-                <w:lang w:val="en-US"/>
-              </w:rPr>
-              <w:t xml:space="preserve"> </w:t>
-            </w:r>
-            <w:proofErr w:type="spellStart"/>
-            <w:r>
-              <w:rPr>
-                <w:rFonts w:asciiTheme="minorHAnsi" w:hAnsiTheme="minorHAnsi" w:cs="Calibri"/>
-                <w:sz w:val="20"/>
-                <w:szCs w:val="24"/>
-                <w:lang w:val="en-US"/>
-              </w:rPr>
-              <w:t>pengelolaan</w:t>
-            </w:r>
-            <w:proofErr w:type="spellEnd"/>
-            <w:r>
-              <w:rPr>
-                <w:rFonts w:asciiTheme="minorHAnsi" w:hAnsiTheme="minorHAnsi" w:cs="Calibri"/>
-                <w:sz w:val="20"/>
-                <w:szCs w:val="24"/>
-                <w:lang w:val="en-US"/>
-              </w:rPr>
-              <w:t xml:space="preserve"> data </w:t>
-            </w:r>
-            <w:proofErr w:type="spellStart"/>
-            <w:r>
-              <w:rPr>
-                <w:rFonts w:asciiTheme="minorHAnsi" w:hAnsiTheme="minorHAnsi" w:cs="Calibri"/>
-                <w:sz w:val="20"/>
-                <w:szCs w:val="24"/>
-                <w:lang w:val="en-US"/>
-              </w:rPr>
-              <w:t>pegawai</w:t>
-            </w:r>
-            <w:proofErr w:type="spellEnd"/>
+              </w:rPr>
+              <w:t>Melakukan Presensi</w:t>
+            </w:r>
           </w:p>
         </w:tc>
         <w:tc>
@@ -22490,7 +22119,7 @@
                 <w:sz w:val="20"/>
                 <w:szCs w:val="24"/>
               </w:rPr>
-              <w:t>Sisfo Melakukan registrasi muka pada pegawai yang belum terdata pada sistem agar muka tersebut dikenali</w:t>
+              <w:t>Pegawai melakukan presensi dengan wajah mereka yang telah terdaftar</w:t>
             </w:r>
           </w:p>
         </w:tc>
@@ -22508,6 +22137,7 @@
                 <w:rFonts w:asciiTheme="minorHAnsi" w:hAnsiTheme="minorHAnsi" w:cs="Calibri"/>
                 <w:sz w:val="20"/>
                 <w:szCs w:val="24"/>
+                <w:lang w:val="en-US"/>
               </w:rPr>
             </w:pPr>
             <w:r>
@@ -22515,84 +22145,18 @@
                 <w:rFonts w:asciiTheme="minorHAnsi" w:hAnsiTheme="minorHAnsi" w:cs="Calibri"/>
                 <w:sz w:val="20"/>
                 <w:szCs w:val="24"/>
-              </w:rPr>
-              <w:t>PWA-UC-03</w:t>
-            </w:r>
-          </w:p>
-        </w:tc>
-        <w:tc>
-          <w:tcPr>
-            <w:tcW w:w="1980" w:type="dxa"/>
-          </w:tcPr>
-          <w:p>
-            <w:pPr>
-              <w:spacing w:line="240" w:lineRule="auto"/>
-              <w:jc w:val="both"/>
+                <w:lang w:val="en-US"/>
+              </w:rPr>
+              <w:t>PWA-UC-0</w:t>
+            </w:r>
+            <w:r>
               <w:rPr>
                 <w:rFonts w:asciiTheme="minorHAnsi" w:hAnsiTheme="minorHAnsi" w:cs="Calibri"/>
                 <w:sz w:val="20"/>
                 <w:szCs w:val="24"/>
-              </w:rPr>
-            </w:pPr>
-            <w:r>
-              <w:rPr>
-                <w:rFonts w:asciiTheme="minorHAnsi" w:hAnsiTheme="minorHAnsi" w:cs="Calibri"/>
-                <w:sz w:val="20"/>
-                <w:szCs w:val="24"/>
-              </w:rPr>
-              <w:t>Melakukan Presensi</w:t>
-            </w:r>
-          </w:p>
-        </w:tc>
-        <w:tc>
-          <w:tcPr>
-            <w:tcW w:w="3960" w:type="dxa"/>
-          </w:tcPr>
-          <w:p>
-            <w:pPr>
-              <w:spacing w:line="240" w:lineRule="auto"/>
-              <w:jc w:val="both"/>
-              <w:rPr>
-                <w:rFonts w:asciiTheme="minorHAnsi" w:hAnsiTheme="minorHAnsi" w:cs="Calibri"/>
-                <w:sz w:val="20"/>
-                <w:szCs w:val="24"/>
-              </w:rPr>
-            </w:pPr>
-            <w:r>
-              <w:rPr>
-                <w:rFonts w:asciiTheme="minorHAnsi" w:hAnsiTheme="minorHAnsi" w:cs="Calibri"/>
-                <w:sz w:val="20"/>
-                <w:szCs w:val="24"/>
-              </w:rPr>
-              <w:t>Pegawai melakukan presensi dengan wajah mereka yang telah terdaftar</w:t>
-            </w:r>
-          </w:p>
-        </w:tc>
-      </w:tr>
-      <w:tr>
-        <w:tc>
-          <w:tcPr>
-            <w:tcW w:w="1345" w:type="dxa"/>
-          </w:tcPr>
-          <w:p>
-            <w:pPr>
-              <w:spacing w:line="240" w:lineRule="auto"/>
-              <w:jc w:val="both"/>
-              <w:rPr>
-                <w:rFonts w:asciiTheme="minorHAnsi" w:hAnsiTheme="minorHAnsi" w:cs="Calibri"/>
-                <w:sz w:val="20"/>
-                <w:szCs w:val="24"/>
                 <w:lang w:val="en-US"/>
               </w:rPr>
-            </w:pPr>
-            <w:r>
-              <w:rPr>
-                <w:rFonts w:asciiTheme="minorHAnsi" w:hAnsiTheme="minorHAnsi" w:cs="Calibri"/>
-                <w:sz w:val="20"/>
-                <w:szCs w:val="24"/>
-                <w:lang w:val="en-US"/>
-              </w:rPr>
-              <w:t>PWA-UC-04</w:t>
+              <w:t>3</w:t>
             </w:r>
           </w:p>
         </w:tc>
@@ -23478,7 +23042,6 @@
                 <w:rFonts w:asciiTheme="minorHAnsi" w:hAnsiTheme="minorHAnsi"/>
                 <w:szCs w:val="24"/>
               </w:rPr>
-              <w:lastRenderedPageBreak/>
               <w:t>Post-condition</w:t>
             </w:r>
           </w:p>
@@ -24804,7 +24367,6 @@
                 <w:sz w:val="20"/>
                 <w:szCs w:val="24"/>
               </w:rPr>
-              <w:lastRenderedPageBreak/>
               <w:t xml:space="preserve">Mendengarkan hasil </w:t>
             </w:r>
           </w:p>
@@ -25221,6 +24783,7 @@
                 <w:rFonts w:asciiTheme="minorHAnsi" w:hAnsiTheme="minorHAnsi"/>
                 <w:szCs w:val="24"/>
               </w:rPr>
+              <w:lastRenderedPageBreak/>
               <w:t>deskripsi</w:t>
             </w:r>
           </w:p>
@@ -25931,1828 +25494,6 @@
     </w:tbl>
     <w:p>
       <w:pPr>
-        <w:pStyle w:val="Heading3"/>
-        <w:numPr>
-          <w:ilvl w:val="0"/>
-          <w:numId w:val="27"/>
-        </w:numPr>
-        <w:rPr>
-          <w:rFonts w:asciiTheme="minorHAnsi" w:hAnsiTheme="minorHAnsi"/>
-          <w:b w:val="0"/>
-          <w:color w:val="auto"/>
-          <w:lang w:val="en-US"/>
-        </w:rPr>
-      </w:pPr>
-      <w:bookmarkStart w:id="105" w:name="_Toc499197320"/>
-      <w:proofErr w:type="spellStart"/>
-      <w:r>
-        <w:rPr>
-          <w:rFonts w:asciiTheme="minorHAnsi" w:hAnsiTheme="minorHAnsi"/>
-          <w:b w:val="0"/>
-          <w:color w:val="auto"/>
-          <w:lang w:val="en-US"/>
-        </w:rPr>
-        <w:t>Mengelola</w:t>
-      </w:r>
-      <w:proofErr w:type="spellEnd"/>
-      <w:r>
-        <w:rPr>
-          <w:rFonts w:asciiTheme="minorHAnsi" w:hAnsiTheme="minorHAnsi"/>
-          <w:b w:val="0"/>
-          <w:color w:val="auto"/>
-          <w:lang w:val="en-US"/>
-        </w:rPr>
-        <w:t xml:space="preserve"> Data </w:t>
-      </w:r>
-      <w:proofErr w:type="spellStart"/>
-      <w:r>
-        <w:rPr>
-          <w:rFonts w:asciiTheme="minorHAnsi" w:hAnsiTheme="minorHAnsi"/>
-          <w:b w:val="0"/>
-          <w:color w:val="auto"/>
-          <w:lang w:val="en-US"/>
-        </w:rPr>
-        <w:t>pegawai</w:t>
-      </w:r>
-      <w:proofErr w:type="spellEnd"/>
-      <w:r>
-        <w:rPr>
-          <w:rFonts w:asciiTheme="minorHAnsi" w:hAnsiTheme="minorHAnsi"/>
-          <w:b w:val="0"/>
-          <w:color w:val="auto"/>
-          <w:lang w:val="en-US"/>
-        </w:rPr>
-        <w:t xml:space="preserve"> </w:t>
-      </w:r>
-      <w:r>
-        <w:rPr>
-          <w:rFonts w:asciiTheme="minorHAnsi" w:hAnsiTheme="minorHAnsi"/>
-          <w:b w:val="0"/>
-          <w:color w:val="auto"/>
-          <w:szCs w:val="24"/>
-        </w:rPr>
-        <w:t>(PWA-UC-0</w:t>
-      </w:r>
-      <w:r>
-        <w:rPr>
-          <w:rFonts w:asciiTheme="minorHAnsi" w:hAnsiTheme="minorHAnsi"/>
-          <w:b w:val="0"/>
-          <w:color w:val="auto"/>
-          <w:szCs w:val="24"/>
-          <w:lang w:val="en-US"/>
-        </w:rPr>
-        <w:t>4</w:t>
-      </w:r>
-      <w:r>
-        <w:rPr>
-          <w:rFonts w:asciiTheme="minorHAnsi" w:hAnsiTheme="minorHAnsi"/>
-          <w:b w:val="0"/>
-          <w:color w:val="auto"/>
-          <w:szCs w:val="24"/>
-        </w:rPr>
-        <w:t>)</w:t>
-      </w:r>
-    </w:p>
-    <w:tbl>
-      <w:tblPr>
-        <w:tblStyle w:val="TableGrid"/>
-        <w:tblW w:w="7560" w:type="dxa"/>
-        <w:tblInd w:w="-5" w:type="dxa"/>
-        <w:tblBorders>
-          <w:top w:val="none" w:sz="0" w:space="0" w:color="auto"/>
-          <w:left w:val="none" w:sz="0" w:space="0" w:color="auto"/>
-          <w:bottom w:val="none" w:sz="0" w:space="0" w:color="auto"/>
-          <w:right w:val="none" w:sz="0" w:space="0" w:color="auto"/>
-          <w:insideH w:val="none" w:sz="0" w:space="0" w:color="auto"/>
-          <w:insideV w:val="none" w:sz="0" w:space="0" w:color="auto"/>
-        </w:tblBorders>
-        <w:tblLook w:val="04A0" w:firstRow="1" w:lastRow="0" w:firstColumn="1" w:lastColumn="0" w:noHBand="0" w:noVBand="1"/>
-      </w:tblPr>
-      <w:tblGrid>
-        <w:gridCol w:w="1795"/>
-        <w:gridCol w:w="275"/>
-        <w:gridCol w:w="5490"/>
-      </w:tblGrid>
-      <w:tr>
-        <w:tc>
-          <w:tcPr>
-            <w:tcW w:w="1795" w:type="dxa"/>
-          </w:tcPr>
-          <w:p>
-            <w:pPr>
-              <w:pStyle w:val="ListParagraph"/>
-              <w:spacing w:line="360" w:lineRule="auto"/>
-              <w:ind w:left="0"/>
-              <w:jc w:val="both"/>
-              <w:rPr>
-                <w:rFonts w:asciiTheme="minorHAnsi" w:hAnsiTheme="minorHAnsi"/>
-                <w:szCs w:val="24"/>
-              </w:rPr>
-            </w:pPr>
-            <w:r>
-              <w:rPr>
-                <w:rFonts w:asciiTheme="minorHAnsi" w:hAnsiTheme="minorHAnsi"/>
-                <w:szCs w:val="24"/>
-              </w:rPr>
-              <w:t xml:space="preserve">Nama Use Case </w:t>
-            </w:r>
-          </w:p>
-        </w:tc>
-        <w:tc>
-          <w:tcPr>
-            <w:tcW w:w="275" w:type="dxa"/>
-          </w:tcPr>
-          <w:p>
-            <w:pPr>
-              <w:pStyle w:val="ListParagraph"/>
-              <w:spacing w:line="360" w:lineRule="auto"/>
-              <w:ind w:left="0"/>
-              <w:jc w:val="both"/>
-              <w:rPr>
-                <w:rFonts w:asciiTheme="minorHAnsi" w:hAnsiTheme="minorHAnsi"/>
-                <w:szCs w:val="24"/>
-              </w:rPr>
-            </w:pPr>
-            <w:r>
-              <w:rPr>
-                <w:rFonts w:asciiTheme="minorHAnsi" w:hAnsiTheme="minorHAnsi"/>
-                <w:szCs w:val="24"/>
-              </w:rPr>
-              <w:t>:</w:t>
-            </w:r>
-          </w:p>
-        </w:tc>
-        <w:tc>
-          <w:tcPr>
-            <w:tcW w:w="5490" w:type="dxa"/>
-          </w:tcPr>
-          <w:p>
-            <w:pPr>
-              <w:pStyle w:val="ListParagraph"/>
-              <w:tabs>
-                <w:tab w:val="left" w:pos="1635"/>
-              </w:tabs>
-              <w:spacing w:line="360" w:lineRule="auto"/>
-              <w:ind w:left="0"/>
-              <w:jc w:val="both"/>
-              <w:rPr>
-                <w:rFonts w:asciiTheme="minorHAnsi" w:hAnsiTheme="minorHAnsi"/>
-                <w:szCs w:val="24"/>
-                <w:lang w:val="en-US"/>
-              </w:rPr>
-            </w:pPr>
-            <w:proofErr w:type="spellStart"/>
-            <w:r>
-              <w:rPr>
-                <w:rFonts w:asciiTheme="minorHAnsi" w:hAnsiTheme="minorHAnsi"/>
-                <w:szCs w:val="24"/>
-                <w:lang w:val="en-US"/>
-              </w:rPr>
-              <w:t>Mengelola</w:t>
-            </w:r>
-            <w:proofErr w:type="spellEnd"/>
-            <w:r>
-              <w:rPr>
-                <w:rFonts w:asciiTheme="minorHAnsi" w:hAnsiTheme="minorHAnsi"/>
-                <w:szCs w:val="24"/>
-                <w:lang w:val="en-US"/>
-              </w:rPr>
-              <w:t xml:space="preserve"> Data </w:t>
-            </w:r>
-            <w:proofErr w:type="spellStart"/>
-            <w:r>
-              <w:rPr>
-                <w:rFonts w:asciiTheme="minorHAnsi" w:hAnsiTheme="minorHAnsi"/>
-                <w:szCs w:val="24"/>
-                <w:lang w:val="en-US"/>
-              </w:rPr>
-              <w:t>Pegawai</w:t>
-            </w:r>
-            <w:proofErr w:type="spellEnd"/>
-          </w:p>
-        </w:tc>
-      </w:tr>
-      <w:tr>
-        <w:tc>
-          <w:tcPr>
-            <w:tcW w:w="1795" w:type="dxa"/>
-          </w:tcPr>
-          <w:p>
-            <w:pPr>
-              <w:pStyle w:val="ListParagraph"/>
-              <w:spacing w:line="360" w:lineRule="auto"/>
-              <w:ind w:left="0"/>
-              <w:jc w:val="both"/>
-              <w:rPr>
-                <w:rFonts w:asciiTheme="minorHAnsi" w:hAnsiTheme="minorHAnsi"/>
-                <w:szCs w:val="24"/>
-              </w:rPr>
-            </w:pPr>
-            <w:r>
-              <w:rPr>
-                <w:rFonts w:asciiTheme="minorHAnsi" w:hAnsiTheme="minorHAnsi"/>
-                <w:szCs w:val="24"/>
-              </w:rPr>
-              <w:t>Aktor</w:t>
-            </w:r>
-          </w:p>
-        </w:tc>
-        <w:tc>
-          <w:tcPr>
-            <w:tcW w:w="275" w:type="dxa"/>
-          </w:tcPr>
-          <w:p>
-            <w:pPr>
-              <w:pStyle w:val="ListParagraph"/>
-              <w:spacing w:line="360" w:lineRule="auto"/>
-              <w:ind w:left="0"/>
-              <w:jc w:val="both"/>
-              <w:rPr>
-                <w:rFonts w:asciiTheme="minorHAnsi" w:hAnsiTheme="minorHAnsi"/>
-                <w:szCs w:val="24"/>
-              </w:rPr>
-            </w:pPr>
-            <w:r>
-              <w:rPr>
-                <w:rFonts w:asciiTheme="minorHAnsi" w:hAnsiTheme="minorHAnsi"/>
-                <w:szCs w:val="24"/>
-              </w:rPr>
-              <w:t>:</w:t>
-            </w:r>
-          </w:p>
-        </w:tc>
-        <w:tc>
-          <w:tcPr>
-            <w:tcW w:w="5490" w:type="dxa"/>
-          </w:tcPr>
-          <w:p>
-            <w:pPr>
-              <w:pStyle w:val="ListParagraph"/>
-              <w:spacing w:line="360" w:lineRule="auto"/>
-              <w:ind w:left="0"/>
-              <w:jc w:val="both"/>
-              <w:rPr>
-                <w:rFonts w:asciiTheme="minorHAnsi" w:hAnsiTheme="minorHAnsi"/>
-                <w:szCs w:val="24"/>
-                <w:lang w:val="en-US"/>
-              </w:rPr>
-            </w:pPr>
-            <w:r>
-              <w:rPr>
-                <w:rFonts w:asciiTheme="minorHAnsi" w:hAnsiTheme="minorHAnsi"/>
-                <w:szCs w:val="24"/>
-              </w:rPr>
-              <w:t xml:space="preserve"> </w:t>
-            </w:r>
-            <w:proofErr w:type="spellStart"/>
-            <w:r>
-              <w:rPr>
-                <w:rFonts w:asciiTheme="minorHAnsi" w:hAnsiTheme="minorHAnsi"/>
-                <w:szCs w:val="24"/>
-                <w:lang w:val="en-US"/>
-              </w:rPr>
-              <w:t>Direktorat</w:t>
-            </w:r>
-            <w:proofErr w:type="spellEnd"/>
-            <w:r>
-              <w:rPr>
-                <w:rFonts w:asciiTheme="minorHAnsi" w:hAnsiTheme="minorHAnsi"/>
-                <w:szCs w:val="24"/>
-                <w:lang w:val="en-US"/>
-              </w:rPr>
-              <w:t xml:space="preserve"> </w:t>
-            </w:r>
-            <w:proofErr w:type="spellStart"/>
-            <w:r>
-              <w:rPr>
-                <w:rFonts w:asciiTheme="minorHAnsi" w:hAnsiTheme="minorHAnsi"/>
-                <w:szCs w:val="24"/>
-                <w:lang w:val="en-US"/>
-              </w:rPr>
-              <w:t>Sistem</w:t>
-            </w:r>
-            <w:proofErr w:type="spellEnd"/>
-            <w:r>
-              <w:rPr>
-                <w:rFonts w:asciiTheme="minorHAnsi" w:hAnsiTheme="minorHAnsi"/>
-                <w:szCs w:val="24"/>
-                <w:lang w:val="en-US"/>
-              </w:rPr>
-              <w:t xml:space="preserve"> </w:t>
-            </w:r>
-            <w:proofErr w:type="spellStart"/>
-            <w:r>
-              <w:rPr>
-                <w:rFonts w:asciiTheme="minorHAnsi" w:hAnsiTheme="minorHAnsi"/>
-                <w:szCs w:val="24"/>
-                <w:lang w:val="en-US"/>
-              </w:rPr>
-              <w:t>Informasi</w:t>
-            </w:r>
-            <w:proofErr w:type="spellEnd"/>
-          </w:p>
-        </w:tc>
-      </w:tr>
-      <w:tr>
-        <w:tc>
-          <w:tcPr>
-            <w:tcW w:w="1795" w:type="dxa"/>
-          </w:tcPr>
-          <w:p>
-            <w:pPr>
-              <w:pStyle w:val="ListParagraph"/>
-              <w:spacing w:line="360" w:lineRule="auto"/>
-              <w:ind w:left="0"/>
-              <w:jc w:val="both"/>
-              <w:rPr>
-                <w:rFonts w:asciiTheme="minorHAnsi" w:hAnsiTheme="minorHAnsi"/>
-                <w:szCs w:val="24"/>
-              </w:rPr>
-            </w:pPr>
-            <w:r>
-              <w:rPr>
-                <w:rFonts w:asciiTheme="minorHAnsi" w:hAnsiTheme="minorHAnsi"/>
-                <w:szCs w:val="24"/>
-              </w:rPr>
-              <w:lastRenderedPageBreak/>
-              <w:t>Tujuan</w:t>
-            </w:r>
-          </w:p>
-        </w:tc>
-        <w:tc>
-          <w:tcPr>
-            <w:tcW w:w="275" w:type="dxa"/>
-          </w:tcPr>
-          <w:p>
-            <w:pPr>
-              <w:pStyle w:val="ListParagraph"/>
-              <w:spacing w:line="360" w:lineRule="auto"/>
-              <w:ind w:left="0"/>
-              <w:jc w:val="both"/>
-              <w:rPr>
-                <w:rFonts w:asciiTheme="minorHAnsi" w:hAnsiTheme="minorHAnsi"/>
-                <w:szCs w:val="24"/>
-              </w:rPr>
-            </w:pPr>
-            <w:r>
-              <w:rPr>
-                <w:rFonts w:asciiTheme="minorHAnsi" w:hAnsiTheme="minorHAnsi"/>
-                <w:szCs w:val="24"/>
-              </w:rPr>
-              <w:t>:</w:t>
-            </w:r>
-          </w:p>
-        </w:tc>
-        <w:tc>
-          <w:tcPr>
-            <w:tcW w:w="5490" w:type="dxa"/>
-          </w:tcPr>
-          <w:p>
-            <w:pPr>
-              <w:pStyle w:val="ListParagraph"/>
-              <w:spacing w:line="360" w:lineRule="auto"/>
-              <w:ind w:left="0"/>
-              <w:jc w:val="both"/>
-              <w:rPr>
-                <w:rFonts w:asciiTheme="minorHAnsi" w:hAnsiTheme="minorHAnsi"/>
-                <w:szCs w:val="24"/>
-                <w:lang w:val="en-US"/>
-              </w:rPr>
-            </w:pPr>
-            <w:r>
-              <w:rPr>
-                <w:rFonts w:asciiTheme="minorHAnsi" w:hAnsiTheme="minorHAnsi"/>
-                <w:szCs w:val="24"/>
-              </w:rPr>
-              <w:t xml:space="preserve">untuk </w:t>
-            </w:r>
-            <w:proofErr w:type="spellStart"/>
-            <w:r>
-              <w:rPr>
-                <w:rFonts w:asciiTheme="minorHAnsi" w:hAnsiTheme="minorHAnsi"/>
-                <w:szCs w:val="24"/>
-                <w:lang w:val="en-US"/>
-              </w:rPr>
-              <w:t>melakukan</w:t>
-            </w:r>
-            <w:proofErr w:type="spellEnd"/>
-            <w:r>
-              <w:rPr>
-                <w:rFonts w:asciiTheme="minorHAnsi" w:hAnsiTheme="minorHAnsi"/>
-                <w:szCs w:val="24"/>
-                <w:lang w:val="en-US"/>
-              </w:rPr>
-              <w:t xml:space="preserve"> </w:t>
-            </w:r>
-            <w:proofErr w:type="spellStart"/>
-            <w:r>
-              <w:rPr>
-                <w:rFonts w:asciiTheme="minorHAnsi" w:hAnsiTheme="minorHAnsi"/>
-                <w:szCs w:val="24"/>
-                <w:lang w:val="en-US"/>
-              </w:rPr>
-              <w:t>Pengelolaan</w:t>
-            </w:r>
-            <w:proofErr w:type="spellEnd"/>
-            <w:r>
-              <w:rPr>
-                <w:rFonts w:asciiTheme="minorHAnsi" w:hAnsiTheme="minorHAnsi"/>
-                <w:szCs w:val="24"/>
-                <w:lang w:val="en-US"/>
-              </w:rPr>
-              <w:t xml:space="preserve"> </w:t>
-            </w:r>
-            <w:proofErr w:type="spellStart"/>
-            <w:r>
-              <w:rPr>
-                <w:rFonts w:asciiTheme="minorHAnsi" w:hAnsiTheme="minorHAnsi"/>
-                <w:szCs w:val="24"/>
-                <w:lang w:val="en-US"/>
-              </w:rPr>
-              <w:t>terhadap</w:t>
-            </w:r>
-            <w:proofErr w:type="spellEnd"/>
-            <w:r>
-              <w:rPr>
-                <w:rFonts w:asciiTheme="minorHAnsi" w:hAnsiTheme="minorHAnsi"/>
-                <w:szCs w:val="24"/>
-                <w:lang w:val="en-US"/>
-              </w:rPr>
-              <w:t xml:space="preserve"> data-data yang </w:t>
-            </w:r>
-            <w:proofErr w:type="spellStart"/>
-            <w:r>
-              <w:rPr>
-                <w:rFonts w:asciiTheme="minorHAnsi" w:hAnsiTheme="minorHAnsi"/>
-                <w:szCs w:val="24"/>
-                <w:lang w:val="en-US"/>
-              </w:rPr>
-              <w:t>berkaitan</w:t>
-            </w:r>
-            <w:proofErr w:type="spellEnd"/>
-            <w:r>
-              <w:rPr>
-                <w:rFonts w:asciiTheme="minorHAnsi" w:hAnsiTheme="minorHAnsi"/>
-                <w:szCs w:val="24"/>
-                <w:lang w:val="en-US"/>
-              </w:rPr>
-              <w:t xml:space="preserve"> </w:t>
-            </w:r>
-            <w:proofErr w:type="spellStart"/>
-            <w:r>
-              <w:rPr>
-                <w:rFonts w:asciiTheme="minorHAnsi" w:hAnsiTheme="minorHAnsi"/>
-                <w:szCs w:val="24"/>
-                <w:lang w:val="en-US"/>
-              </w:rPr>
-              <w:t>terhadap</w:t>
-            </w:r>
-            <w:proofErr w:type="spellEnd"/>
-            <w:r>
-              <w:rPr>
-                <w:rFonts w:asciiTheme="minorHAnsi" w:hAnsiTheme="minorHAnsi"/>
-                <w:szCs w:val="24"/>
-                <w:lang w:val="en-US"/>
-              </w:rPr>
-              <w:t xml:space="preserve"> </w:t>
-            </w:r>
-            <w:proofErr w:type="spellStart"/>
-            <w:r>
-              <w:rPr>
-                <w:rFonts w:asciiTheme="minorHAnsi" w:hAnsiTheme="minorHAnsi"/>
-                <w:szCs w:val="24"/>
-                <w:lang w:val="en-US"/>
-              </w:rPr>
-              <w:t>pegawai</w:t>
-            </w:r>
-            <w:proofErr w:type="spellEnd"/>
-            <w:r>
-              <w:rPr>
-                <w:rFonts w:asciiTheme="minorHAnsi" w:hAnsiTheme="minorHAnsi"/>
-                <w:szCs w:val="24"/>
-                <w:lang w:val="en-US"/>
-              </w:rPr>
-              <w:t xml:space="preserve"> </w:t>
-            </w:r>
-          </w:p>
-        </w:tc>
-      </w:tr>
-      <w:tr>
-        <w:tc>
-          <w:tcPr>
-            <w:tcW w:w="1795" w:type="dxa"/>
-          </w:tcPr>
-          <w:p>
-            <w:pPr>
-              <w:pStyle w:val="ListParagraph"/>
-              <w:spacing w:line="360" w:lineRule="auto"/>
-              <w:ind w:left="0"/>
-              <w:jc w:val="both"/>
-              <w:rPr>
-                <w:rFonts w:asciiTheme="minorHAnsi" w:hAnsiTheme="minorHAnsi"/>
-                <w:szCs w:val="24"/>
-              </w:rPr>
-            </w:pPr>
-            <w:r>
-              <w:rPr>
-                <w:rFonts w:asciiTheme="minorHAnsi" w:hAnsiTheme="minorHAnsi"/>
-                <w:szCs w:val="24"/>
-              </w:rPr>
-              <w:t>deskripsi</w:t>
-            </w:r>
-          </w:p>
-        </w:tc>
-        <w:tc>
-          <w:tcPr>
-            <w:tcW w:w="275" w:type="dxa"/>
-          </w:tcPr>
-          <w:p>
-            <w:pPr>
-              <w:pStyle w:val="ListParagraph"/>
-              <w:spacing w:line="360" w:lineRule="auto"/>
-              <w:ind w:left="0"/>
-              <w:jc w:val="both"/>
-              <w:rPr>
-                <w:rFonts w:asciiTheme="minorHAnsi" w:hAnsiTheme="minorHAnsi"/>
-                <w:szCs w:val="24"/>
-              </w:rPr>
-            </w:pPr>
-            <w:r>
-              <w:rPr>
-                <w:rFonts w:asciiTheme="minorHAnsi" w:hAnsiTheme="minorHAnsi"/>
-                <w:szCs w:val="24"/>
-              </w:rPr>
-              <w:t>:</w:t>
-            </w:r>
-          </w:p>
-        </w:tc>
-        <w:tc>
-          <w:tcPr>
-            <w:tcW w:w="5490" w:type="dxa"/>
-          </w:tcPr>
-          <w:p>
-            <w:pPr>
-              <w:spacing w:line="360" w:lineRule="auto"/>
-              <w:jc w:val="both"/>
-              <w:rPr>
-                <w:rFonts w:asciiTheme="minorHAnsi" w:hAnsiTheme="minorHAnsi" w:cs="Calibri"/>
-                <w:szCs w:val="24"/>
-                <w:lang w:val="en-US"/>
-              </w:rPr>
-            </w:pPr>
-            <w:proofErr w:type="spellStart"/>
-            <w:r>
-              <w:rPr>
-                <w:rFonts w:asciiTheme="minorHAnsi" w:hAnsiTheme="minorHAnsi" w:cs="Calibri"/>
-                <w:szCs w:val="24"/>
-                <w:lang w:val="en-US"/>
-              </w:rPr>
-              <w:t>Dalam</w:t>
-            </w:r>
-            <w:proofErr w:type="spellEnd"/>
-            <w:r>
-              <w:rPr>
-                <w:rFonts w:asciiTheme="minorHAnsi" w:hAnsiTheme="minorHAnsi" w:cs="Calibri"/>
-                <w:szCs w:val="24"/>
-                <w:lang w:val="en-US"/>
-              </w:rPr>
-              <w:t xml:space="preserve"> </w:t>
-            </w:r>
-            <w:proofErr w:type="spellStart"/>
-            <w:r>
-              <w:rPr>
-                <w:rFonts w:asciiTheme="minorHAnsi" w:hAnsiTheme="minorHAnsi" w:cs="Calibri"/>
-                <w:szCs w:val="24"/>
-                <w:lang w:val="en-US"/>
-              </w:rPr>
-              <w:t>pengelolaan</w:t>
-            </w:r>
-            <w:proofErr w:type="spellEnd"/>
-            <w:r>
-              <w:rPr>
-                <w:rFonts w:asciiTheme="minorHAnsi" w:hAnsiTheme="minorHAnsi" w:cs="Calibri"/>
-                <w:szCs w:val="24"/>
-                <w:lang w:val="en-US"/>
-              </w:rPr>
-              <w:t xml:space="preserve"> data </w:t>
-            </w:r>
-            <w:proofErr w:type="spellStart"/>
-            <w:proofErr w:type="gramStart"/>
-            <w:r>
-              <w:rPr>
-                <w:rFonts w:asciiTheme="minorHAnsi" w:hAnsiTheme="minorHAnsi" w:cs="Calibri"/>
-                <w:szCs w:val="24"/>
-                <w:lang w:val="en-US"/>
-              </w:rPr>
-              <w:t>pegawai</w:t>
-            </w:r>
-            <w:proofErr w:type="spellEnd"/>
-            <w:r>
-              <w:rPr>
-                <w:rFonts w:asciiTheme="minorHAnsi" w:hAnsiTheme="minorHAnsi" w:cs="Calibri"/>
-                <w:szCs w:val="24"/>
-                <w:lang w:val="en-US"/>
-              </w:rPr>
-              <w:t xml:space="preserve">  di</w:t>
-            </w:r>
-            <w:proofErr w:type="gramEnd"/>
-            <w:r>
-              <w:rPr>
-                <w:rFonts w:asciiTheme="minorHAnsi" w:hAnsiTheme="minorHAnsi" w:cs="Calibri"/>
-                <w:szCs w:val="24"/>
-                <w:lang w:val="en-US"/>
-              </w:rPr>
-              <w:t xml:space="preserve"> </w:t>
-            </w:r>
-            <w:proofErr w:type="spellStart"/>
-            <w:r>
-              <w:rPr>
-                <w:rFonts w:asciiTheme="minorHAnsi" w:hAnsiTheme="minorHAnsi" w:cs="Calibri"/>
-                <w:szCs w:val="24"/>
-                <w:lang w:val="en-US"/>
-              </w:rPr>
-              <w:t>fakultas</w:t>
-            </w:r>
-            <w:proofErr w:type="spellEnd"/>
-            <w:r>
-              <w:rPr>
-                <w:rFonts w:asciiTheme="minorHAnsi" w:hAnsiTheme="minorHAnsi" w:cs="Calibri"/>
-                <w:szCs w:val="24"/>
-                <w:lang w:val="en-US"/>
-              </w:rPr>
-              <w:t xml:space="preserve"> </w:t>
-            </w:r>
-            <w:proofErr w:type="spellStart"/>
-            <w:r>
-              <w:rPr>
-                <w:rFonts w:asciiTheme="minorHAnsi" w:hAnsiTheme="minorHAnsi" w:cs="Calibri"/>
-                <w:szCs w:val="24"/>
-                <w:lang w:val="en-US"/>
-              </w:rPr>
-              <w:t>ilmu</w:t>
-            </w:r>
-            <w:proofErr w:type="spellEnd"/>
-            <w:r>
-              <w:rPr>
-                <w:rFonts w:asciiTheme="minorHAnsi" w:hAnsiTheme="minorHAnsi" w:cs="Calibri"/>
-                <w:szCs w:val="24"/>
-                <w:lang w:val="en-US"/>
-              </w:rPr>
-              <w:t xml:space="preserve"> </w:t>
-            </w:r>
-            <w:proofErr w:type="spellStart"/>
-            <w:r>
-              <w:rPr>
-                <w:rFonts w:asciiTheme="minorHAnsi" w:hAnsiTheme="minorHAnsi" w:cs="Calibri"/>
-                <w:szCs w:val="24"/>
-                <w:lang w:val="en-US"/>
-              </w:rPr>
-              <w:t>terapan</w:t>
-            </w:r>
-            <w:proofErr w:type="spellEnd"/>
-            <w:r>
-              <w:rPr>
-                <w:rFonts w:asciiTheme="minorHAnsi" w:hAnsiTheme="minorHAnsi" w:cs="Calibri"/>
-                <w:szCs w:val="24"/>
-                <w:lang w:val="en-US"/>
-              </w:rPr>
-              <w:t xml:space="preserve"> yang aka nada </w:t>
-            </w:r>
-            <w:proofErr w:type="spellStart"/>
-            <w:r>
-              <w:rPr>
-                <w:rFonts w:asciiTheme="minorHAnsi" w:hAnsiTheme="minorHAnsi" w:cs="Calibri"/>
-                <w:szCs w:val="24"/>
-                <w:lang w:val="en-US"/>
-              </w:rPr>
-              <w:t>pembuatan</w:t>
-            </w:r>
-            <w:proofErr w:type="spellEnd"/>
-            <w:r>
-              <w:rPr>
-                <w:rFonts w:asciiTheme="minorHAnsi" w:hAnsiTheme="minorHAnsi" w:cs="Calibri"/>
-                <w:szCs w:val="24"/>
-                <w:lang w:val="en-US"/>
-              </w:rPr>
-              <w:t xml:space="preserve">, </w:t>
-            </w:r>
-            <w:proofErr w:type="spellStart"/>
-            <w:r>
-              <w:rPr>
-                <w:rFonts w:asciiTheme="minorHAnsi" w:hAnsiTheme="minorHAnsi" w:cs="Calibri"/>
-                <w:szCs w:val="24"/>
-                <w:lang w:val="en-US"/>
-              </w:rPr>
-              <w:t>penghapusan</w:t>
-            </w:r>
-            <w:proofErr w:type="spellEnd"/>
-            <w:r>
-              <w:rPr>
-                <w:rFonts w:asciiTheme="minorHAnsi" w:hAnsiTheme="minorHAnsi" w:cs="Calibri"/>
-                <w:szCs w:val="24"/>
-                <w:lang w:val="en-US"/>
-              </w:rPr>
-              <w:t xml:space="preserve">, </w:t>
-            </w:r>
-            <w:proofErr w:type="spellStart"/>
-            <w:r>
-              <w:rPr>
-                <w:rFonts w:asciiTheme="minorHAnsi" w:hAnsiTheme="minorHAnsi" w:cs="Calibri"/>
-                <w:szCs w:val="24"/>
-                <w:lang w:val="en-US"/>
-              </w:rPr>
-              <w:t>membaca</w:t>
-            </w:r>
-            <w:proofErr w:type="spellEnd"/>
-            <w:r>
-              <w:rPr>
-                <w:rFonts w:asciiTheme="minorHAnsi" w:hAnsiTheme="minorHAnsi" w:cs="Calibri"/>
-                <w:szCs w:val="24"/>
-                <w:lang w:val="en-US"/>
-              </w:rPr>
-              <w:t xml:space="preserve"> data, </w:t>
-            </w:r>
-            <w:proofErr w:type="spellStart"/>
-            <w:r>
-              <w:rPr>
-                <w:rFonts w:asciiTheme="minorHAnsi" w:hAnsiTheme="minorHAnsi" w:cs="Calibri"/>
-                <w:szCs w:val="24"/>
-                <w:lang w:val="en-US"/>
-              </w:rPr>
-              <w:t>dan</w:t>
-            </w:r>
-            <w:proofErr w:type="spellEnd"/>
-            <w:r>
-              <w:rPr>
-                <w:rFonts w:asciiTheme="minorHAnsi" w:hAnsiTheme="minorHAnsi" w:cs="Calibri"/>
-                <w:szCs w:val="24"/>
-                <w:lang w:val="en-US"/>
-              </w:rPr>
-              <w:t xml:space="preserve"> </w:t>
-            </w:r>
-            <w:proofErr w:type="spellStart"/>
-            <w:r>
-              <w:rPr>
-                <w:rFonts w:asciiTheme="minorHAnsi" w:hAnsiTheme="minorHAnsi" w:cs="Calibri"/>
-                <w:szCs w:val="24"/>
-                <w:lang w:val="en-US"/>
-              </w:rPr>
-              <w:t>ubah</w:t>
-            </w:r>
-            <w:proofErr w:type="spellEnd"/>
-            <w:r>
-              <w:rPr>
-                <w:rFonts w:asciiTheme="minorHAnsi" w:hAnsiTheme="minorHAnsi" w:cs="Calibri"/>
-                <w:szCs w:val="24"/>
-                <w:lang w:val="en-US"/>
-              </w:rPr>
-              <w:t xml:space="preserve"> data </w:t>
-            </w:r>
-            <w:proofErr w:type="spellStart"/>
-            <w:r>
-              <w:rPr>
-                <w:rFonts w:asciiTheme="minorHAnsi" w:hAnsiTheme="minorHAnsi" w:cs="Calibri"/>
-                <w:szCs w:val="24"/>
-                <w:lang w:val="en-US"/>
-              </w:rPr>
-              <w:t>pegawai</w:t>
-            </w:r>
-            <w:proofErr w:type="spellEnd"/>
-            <w:r>
-              <w:rPr>
-                <w:rFonts w:asciiTheme="minorHAnsi" w:hAnsiTheme="minorHAnsi" w:cs="Calibri"/>
-                <w:szCs w:val="24"/>
-                <w:lang w:val="en-US"/>
-              </w:rPr>
-              <w:t>.</w:t>
-            </w:r>
-          </w:p>
-        </w:tc>
-      </w:tr>
-      <w:tr>
-        <w:tc>
-          <w:tcPr>
-            <w:tcW w:w="1795" w:type="dxa"/>
-          </w:tcPr>
-          <w:p>
-            <w:pPr>
-              <w:pStyle w:val="ListParagraph"/>
-              <w:spacing w:line="360" w:lineRule="auto"/>
-              <w:ind w:left="0"/>
-              <w:jc w:val="both"/>
-              <w:rPr>
-                <w:rFonts w:asciiTheme="minorHAnsi" w:hAnsiTheme="minorHAnsi"/>
-                <w:szCs w:val="24"/>
-              </w:rPr>
-            </w:pPr>
-            <w:r>
-              <w:rPr>
-                <w:rFonts w:asciiTheme="minorHAnsi" w:hAnsiTheme="minorHAnsi"/>
-                <w:szCs w:val="24"/>
-              </w:rPr>
-              <w:t>Pre-condition</w:t>
-            </w:r>
-          </w:p>
-        </w:tc>
-        <w:tc>
-          <w:tcPr>
-            <w:tcW w:w="275" w:type="dxa"/>
-          </w:tcPr>
-          <w:p>
-            <w:pPr>
-              <w:pStyle w:val="ListParagraph"/>
-              <w:spacing w:line="360" w:lineRule="auto"/>
-              <w:ind w:left="0"/>
-              <w:jc w:val="both"/>
-              <w:rPr>
-                <w:rFonts w:asciiTheme="minorHAnsi" w:hAnsiTheme="minorHAnsi"/>
-                <w:szCs w:val="24"/>
-              </w:rPr>
-            </w:pPr>
-            <w:r>
-              <w:rPr>
-                <w:rFonts w:asciiTheme="minorHAnsi" w:hAnsiTheme="minorHAnsi"/>
-                <w:szCs w:val="24"/>
-              </w:rPr>
-              <w:t>:</w:t>
-            </w:r>
-          </w:p>
-        </w:tc>
-        <w:tc>
-          <w:tcPr>
-            <w:tcW w:w="5490" w:type="dxa"/>
-          </w:tcPr>
-          <w:p>
-            <w:pPr>
-              <w:spacing w:line="360" w:lineRule="auto"/>
-              <w:jc w:val="both"/>
-              <w:rPr>
-                <w:rFonts w:asciiTheme="minorHAnsi" w:hAnsiTheme="minorHAnsi" w:cs="Calibri"/>
-                <w:szCs w:val="24"/>
-                <w:lang w:val="en-US"/>
-              </w:rPr>
-            </w:pPr>
-            <w:proofErr w:type="spellStart"/>
-            <w:r>
-              <w:rPr>
-                <w:rFonts w:asciiTheme="minorHAnsi" w:hAnsiTheme="minorHAnsi" w:cs="Calibri"/>
-                <w:szCs w:val="24"/>
-                <w:lang w:val="en-US"/>
-              </w:rPr>
-              <w:t>Melakukan</w:t>
-            </w:r>
-            <w:proofErr w:type="spellEnd"/>
-            <w:r>
-              <w:rPr>
-                <w:rFonts w:asciiTheme="minorHAnsi" w:hAnsiTheme="minorHAnsi" w:cs="Calibri"/>
-                <w:szCs w:val="24"/>
-                <w:lang w:val="en-US"/>
-              </w:rPr>
-              <w:t xml:space="preserve"> login </w:t>
-            </w:r>
-            <w:proofErr w:type="spellStart"/>
-            <w:r>
-              <w:rPr>
-                <w:rFonts w:asciiTheme="minorHAnsi" w:hAnsiTheme="minorHAnsi" w:cs="Calibri"/>
-                <w:szCs w:val="24"/>
-                <w:lang w:val="en-US"/>
-              </w:rPr>
-              <w:t>terlebih</w:t>
-            </w:r>
-            <w:proofErr w:type="spellEnd"/>
-            <w:r>
-              <w:rPr>
-                <w:rFonts w:asciiTheme="minorHAnsi" w:hAnsiTheme="minorHAnsi" w:cs="Calibri"/>
-                <w:szCs w:val="24"/>
-                <w:lang w:val="en-US"/>
-              </w:rPr>
-              <w:t xml:space="preserve"> </w:t>
-            </w:r>
-            <w:proofErr w:type="spellStart"/>
-            <w:r>
-              <w:rPr>
-                <w:rFonts w:asciiTheme="minorHAnsi" w:hAnsiTheme="minorHAnsi" w:cs="Calibri"/>
-                <w:szCs w:val="24"/>
-                <w:lang w:val="en-US"/>
-              </w:rPr>
-              <w:t>dahulu</w:t>
-            </w:r>
-            <w:proofErr w:type="spellEnd"/>
-          </w:p>
-        </w:tc>
-      </w:tr>
-      <w:tr>
-        <w:tc>
-          <w:tcPr>
-            <w:tcW w:w="1795" w:type="dxa"/>
-          </w:tcPr>
-          <w:p>
-            <w:pPr>
-              <w:pStyle w:val="ListParagraph"/>
-              <w:spacing w:line="360" w:lineRule="auto"/>
-              <w:ind w:left="0"/>
-              <w:jc w:val="both"/>
-              <w:rPr>
-                <w:rFonts w:asciiTheme="minorHAnsi" w:hAnsiTheme="minorHAnsi"/>
-                <w:szCs w:val="24"/>
-              </w:rPr>
-            </w:pPr>
-            <w:r>
-              <w:rPr>
-                <w:rFonts w:asciiTheme="minorHAnsi" w:hAnsiTheme="minorHAnsi"/>
-                <w:szCs w:val="24"/>
-              </w:rPr>
-              <w:t>Post-condition</w:t>
-            </w:r>
-          </w:p>
-        </w:tc>
-        <w:tc>
-          <w:tcPr>
-            <w:tcW w:w="275" w:type="dxa"/>
-          </w:tcPr>
-          <w:p>
-            <w:pPr>
-              <w:pStyle w:val="ListParagraph"/>
-              <w:spacing w:line="360" w:lineRule="auto"/>
-              <w:ind w:left="0"/>
-              <w:jc w:val="both"/>
-              <w:rPr>
-                <w:rFonts w:asciiTheme="minorHAnsi" w:hAnsiTheme="minorHAnsi"/>
-                <w:szCs w:val="24"/>
-              </w:rPr>
-            </w:pPr>
-            <w:r>
-              <w:rPr>
-                <w:rFonts w:asciiTheme="minorHAnsi" w:hAnsiTheme="minorHAnsi"/>
-                <w:szCs w:val="24"/>
-              </w:rPr>
-              <w:t>:</w:t>
-            </w:r>
-          </w:p>
-        </w:tc>
-        <w:tc>
-          <w:tcPr>
-            <w:tcW w:w="5490" w:type="dxa"/>
-          </w:tcPr>
-          <w:p>
-            <w:pPr>
-              <w:pStyle w:val="ListParagraph"/>
-              <w:spacing w:line="360" w:lineRule="auto"/>
-              <w:ind w:left="0"/>
-              <w:jc w:val="both"/>
-              <w:rPr>
-                <w:rFonts w:asciiTheme="minorHAnsi" w:hAnsiTheme="minorHAnsi"/>
-                <w:szCs w:val="24"/>
-                <w:lang w:val="en-US"/>
-              </w:rPr>
-            </w:pPr>
-            <w:proofErr w:type="spellStart"/>
-            <w:r>
-              <w:rPr>
-                <w:rFonts w:asciiTheme="minorHAnsi" w:hAnsiTheme="minorHAnsi"/>
-                <w:szCs w:val="24"/>
-                <w:lang w:val="en-US"/>
-              </w:rPr>
-              <w:t>Aktor</w:t>
-            </w:r>
-            <w:proofErr w:type="spellEnd"/>
-            <w:r>
-              <w:rPr>
-                <w:rFonts w:asciiTheme="minorHAnsi" w:hAnsiTheme="minorHAnsi"/>
-                <w:szCs w:val="24"/>
-                <w:lang w:val="en-US"/>
-              </w:rPr>
-              <w:t xml:space="preserve"> </w:t>
-            </w:r>
-            <w:proofErr w:type="spellStart"/>
-            <w:r>
-              <w:rPr>
-                <w:rFonts w:asciiTheme="minorHAnsi" w:hAnsiTheme="minorHAnsi"/>
-                <w:szCs w:val="24"/>
-                <w:lang w:val="en-US"/>
-              </w:rPr>
-              <w:t>dapat</w:t>
-            </w:r>
-            <w:proofErr w:type="spellEnd"/>
-            <w:r>
-              <w:rPr>
-                <w:rFonts w:asciiTheme="minorHAnsi" w:hAnsiTheme="minorHAnsi"/>
-                <w:szCs w:val="24"/>
-                <w:lang w:val="en-US"/>
-              </w:rPr>
-              <w:t xml:space="preserve"> </w:t>
-            </w:r>
-            <w:proofErr w:type="spellStart"/>
-            <w:r>
-              <w:rPr>
-                <w:rFonts w:asciiTheme="minorHAnsi" w:hAnsiTheme="minorHAnsi"/>
-                <w:szCs w:val="24"/>
-                <w:lang w:val="en-US"/>
-              </w:rPr>
-              <w:t>mengelola</w:t>
-            </w:r>
-            <w:proofErr w:type="spellEnd"/>
-            <w:r>
-              <w:rPr>
-                <w:rFonts w:asciiTheme="minorHAnsi" w:hAnsiTheme="minorHAnsi"/>
-                <w:szCs w:val="24"/>
-                <w:lang w:val="en-US"/>
-              </w:rPr>
-              <w:t xml:space="preserve"> data </w:t>
-            </w:r>
-            <w:proofErr w:type="spellStart"/>
-            <w:r>
-              <w:rPr>
-                <w:rFonts w:asciiTheme="minorHAnsi" w:hAnsiTheme="minorHAnsi"/>
-                <w:szCs w:val="24"/>
-                <w:lang w:val="en-US"/>
-              </w:rPr>
-              <w:t>pegawai</w:t>
-            </w:r>
-            <w:proofErr w:type="spellEnd"/>
-          </w:p>
-        </w:tc>
-      </w:tr>
-    </w:tbl>
-    <w:p>
-      <w:pPr>
-        <w:pStyle w:val="Caption"/>
-        <w:keepNext/>
-        <w:jc w:val="center"/>
-        <w:rPr>
-          <w:rFonts w:asciiTheme="minorHAnsi" w:hAnsiTheme="minorHAnsi"/>
-          <w:color w:val="auto"/>
-        </w:rPr>
-      </w:pPr>
-      <w:r>
-        <w:rPr>
-          <w:rFonts w:asciiTheme="minorHAnsi" w:hAnsiTheme="minorHAnsi"/>
-          <w:color w:val="auto"/>
-        </w:rPr>
-        <w:t xml:space="preserve">Tabel </w:t>
-      </w:r>
-      <w:r>
-        <w:rPr>
-          <w:rFonts w:asciiTheme="minorHAnsi" w:hAnsiTheme="minorHAnsi"/>
-          <w:color w:val="auto"/>
-        </w:rPr>
-        <w:fldChar w:fldCharType="begin"/>
-      </w:r>
-      <w:r>
-        <w:rPr>
-          <w:rFonts w:asciiTheme="minorHAnsi" w:hAnsiTheme="minorHAnsi"/>
-          <w:color w:val="auto"/>
-        </w:rPr>
-        <w:instrText xml:space="preserve"> SEQ Tabel \* ARABIC </w:instrText>
-      </w:r>
-      <w:r>
-        <w:rPr>
-          <w:rFonts w:asciiTheme="minorHAnsi" w:hAnsiTheme="minorHAnsi"/>
-          <w:color w:val="auto"/>
-        </w:rPr>
-        <w:fldChar w:fldCharType="separate"/>
-      </w:r>
-      <w:r>
-        <w:rPr>
-          <w:rFonts w:asciiTheme="minorHAnsi" w:hAnsiTheme="minorHAnsi"/>
-          <w:noProof/>
-          <w:color w:val="auto"/>
-        </w:rPr>
-        <w:t>12</w:t>
-      </w:r>
-      <w:r>
-        <w:rPr>
-          <w:rFonts w:asciiTheme="minorHAnsi" w:hAnsiTheme="minorHAnsi"/>
-          <w:color w:val="auto"/>
-        </w:rPr>
-        <w:fldChar w:fldCharType="end"/>
-      </w:r>
-      <w:r>
-        <w:rPr>
-          <w:rFonts w:asciiTheme="minorHAnsi" w:hAnsiTheme="minorHAnsi"/>
-          <w:color w:val="auto"/>
-          <w:lang w:val="en-US"/>
-        </w:rPr>
-        <w:t xml:space="preserve"> Use Case </w:t>
-      </w:r>
-      <w:proofErr w:type="spellStart"/>
-      <w:r>
-        <w:rPr>
-          <w:rFonts w:asciiTheme="minorHAnsi" w:hAnsiTheme="minorHAnsi"/>
-          <w:color w:val="auto"/>
-          <w:lang w:val="en-US"/>
-        </w:rPr>
-        <w:t>skenario</w:t>
-      </w:r>
-      <w:proofErr w:type="spellEnd"/>
-      <w:r>
-        <w:rPr>
-          <w:rFonts w:asciiTheme="minorHAnsi" w:hAnsiTheme="minorHAnsi"/>
-          <w:color w:val="auto"/>
-          <w:lang w:val="en-US"/>
-        </w:rPr>
-        <w:t xml:space="preserve"> </w:t>
-      </w:r>
-      <w:proofErr w:type="spellStart"/>
-      <w:r>
-        <w:rPr>
-          <w:rFonts w:asciiTheme="minorHAnsi" w:hAnsiTheme="minorHAnsi"/>
-          <w:color w:val="auto"/>
-          <w:lang w:val="en-US"/>
-        </w:rPr>
-        <w:t>Menglola</w:t>
-      </w:r>
-      <w:proofErr w:type="spellEnd"/>
-      <w:r>
-        <w:rPr>
-          <w:rFonts w:asciiTheme="minorHAnsi" w:hAnsiTheme="minorHAnsi"/>
-          <w:color w:val="auto"/>
-          <w:lang w:val="en-US"/>
-        </w:rPr>
-        <w:t xml:space="preserve"> Data </w:t>
-      </w:r>
-      <w:proofErr w:type="spellStart"/>
-      <w:r>
-        <w:rPr>
-          <w:rFonts w:asciiTheme="minorHAnsi" w:hAnsiTheme="minorHAnsi"/>
-          <w:color w:val="auto"/>
-          <w:lang w:val="en-US"/>
-        </w:rPr>
-        <w:t>Pegawai</w:t>
-      </w:r>
-      <w:proofErr w:type="spellEnd"/>
-    </w:p>
-    <w:tbl>
-      <w:tblPr>
-        <w:tblStyle w:val="TableGrid"/>
-        <w:tblW w:w="0" w:type="auto"/>
-        <w:tblBorders>
-          <w:top w:val="single" w:sz="4" w:space="0" w:color="auto"/>
-          <w:left w:val="single" w:sz="4" w:space="0" w:color="auto"/>
-          <w:bottom w:val="single" w:sz="4" w:space="0" w:color="auto"/>
-          <w:right w:val="single" w:sz="4" w:space="0" w:color="auto"/>
-          <w:insideH w:val="single" w:sz="4" w:space="0" w:color="auto"/>
-          <w:insideV w:val="single" w:sz="4" w:space="0" w:color="auto"/>
-        </w:tblBorders>
-        <w:tblLook w:val="04A0" w:firstRow="1" w:lastRow="0" w:firstColumn="1" w:lastColumn="0" w:noHBand="0" w:noVBand="1"/>
-      </w:tblPr>
-      <w:tblGrid>
-        <w:gridCol w:w="3745"/>
-        <w:gridCol w:w="3746"/>
-      </w:tblGrid>
-      <w:tr>
-        <w:tc>
-          <w:tcPr>
-            <w:tcW w:w="3745" w:type="dxa"/>
-          </w:tcPr>
-          <w:p>
-            <w:pPr>
-              <w:spacing w:line="240" w:lineRule="auto"/>
-              <w:jc w:val="both"/>
-              <w:rPr>
-                <w:rFonts w:asciiTheme="minorHAnsi" w:hAnsiTheme="minorHAnsi" w:cs="Calibri"/>
-                <w:b/>
-                <w:sz w:val="20"/>
-                <w:szCs w:val="24"/>
-              </w:rPr>
-            </w:pPr>
-            <w:r>
-              <w:rPr>
-                <w:rFonts w:asciiTheme="minorHAnsi" w:hAnsiTheme="minorHAnsi" w:cs="Calibri"/>
-                <w:b/>
-                <w:sz w:val="20"/>
-                <w:szCs w:val="24"/>
-              </w:rPr>
-              <w:t xml:space="preserve">Aksi </w:t>
-            </w:r>
-            <w:r>
-              <w:rPr>
-                <w:rFonts w:asciiTheme="minorHAnsi" w:hAnsiTheme="minorHAnsi" w:cs="Calibri"/>
-                <w:b/>
-                <w:sz w:val="20"/>
-                <w:szCs w:val="24"/>
-              </w:rPr>
-              <w:t>aktor</w:t>
-            </w:r>
-          </w:p>
-        </w:tc>
-        <w:tc>
-          <w:tcPr>
-            <w:tcW w:w="3746" w:type="dxa"/>
-          </w:tcPr>
-          <w:p>
-            <w:pPr>
-              <w:spacing w:line="240" w:lineRule="auto"/>
-              <w:jc w:val="both"/>
-              <w:rPr>
-                <w:rFonts w:asciiTheme="minorHAnsi" w:hAnsiTheme="minorHAnsi" w:cs="Calibri"/>
-                <w:b/>
-                <w:sz w:val="20"/>
-                <w:szCs w:val="24"/>
-              </w:rPr>
-            </w:pPr>
-            <w:r>
-              <w:rPr>
-                <w:rFonts w:asciiTheme="minorHAnsi" w:hAnsiTheme="minorHAnsi" w:cs="Calibri"/>
-                <w:b/>
-                <w:sz w:val="20"/>
-                <w:szCs w:val="24"/>
-              </w:rPr>
-              <w:t xml:space="preserve">Reaksi </w:t>
-            </w:r>
-            <w:r>
-              <w:rPr>
-                <w:rFonts w:asciiTheme="minorHAnsi" w:hAnsiTheme="minorHAnsi" w:cs="Calibri"/>
-                <w:b/>
-                <w:sz w:val="20"/>
-                <w:szCs w:val="24"/>
-              </w:rPr>
-              <w:t>sistem</w:t>
-            </w:r>
-          </w:p>
-        </w:tc>
-      </w:tr>
-      <w:tr>
-        <w:tc>
-          <w:tcPr>
-            <w:tcW w:w="3745" w:type="dxa"/>
-            <w:shd w:val="clear" w:color="auto" w:fill="A6A6A6" w:themeFill="background1" w:themeFillShade="A6"/>
-          </w:tcPr>
-          <w:p>
-            <w:pPr>
-              <w:spacing w:line="240" w:lineRule="auto"/>
-              <w:jc w:val="both"/>
-              <w:rPr>
-                <w:rFonts w:asciiTheme="minorHAnsi" w:hAnsiTheme="minorHAnsi" w:cs="Calibri"/>
-                <w:sz w:val="20"/>
-                <w:szCs w:val="24"/>
-              </w:rPr>
-            </w:pPr>
-            <w:r>
-              <w:rPr>
-                <w:rFonts w:asciiTheme="minorHAnsi" w:hAnsiTheme="minorHAnsi" w:cs="Calibri"/>
-                <w:sz w:val="20"/>
-                <w:szCs w:val="24"/>
-              </w:rPr>
-              <w:t>Scenario normal</w:t>
-            </w:r>
-          </w:p>
-        </w:tc>
-        <w:tc>
-          <w:tcPr>
-            <w:tcW w:w="3746" w:type="dxa"/>
-            <w:shd w:val="clear" w:color="auto" w:fill="A6A6A6" w:themeFill="background1" w:themeFillShade="A6"/>
-          </w:tcPr>
-          <w:p>
-            <w:pPr>
-              <w:spacing w:line="240" w:lineRule="auto"/>
-              <w:jc w:val="both"/>
-              <w:rPr>
-                <w:rFonts w:asciiTheme="minorHAnsi" w:hAnsiTheme="minorHAnsi" w:cs="Calibri"/>
-                <w:sz w:val="20"/>
-                <w:szCs w:val="24"/>
-              </w:rPr>
-            </w:pPr>
-          </w:p>
-        </w:tc>
-      </w:tr>
-      <w:tr>
-        <w:tc>
-          <w:tcPr>
-            <w:tcW w:w="3745" w:type="dxa"/>
-          </w:tcPr>
-          <w:p>
-            <w:pPr>
-              <w:pStyle w:val="ListParagraph"/>
-              <w:numPr>
-                <w:ilvl w:val="0"/>
-                <w:numId w:val="33"/>
-              </w:numPr>
-              <w:spacing w:line="240" w:lineRule="auto"/>
-              <w:jc w:val="both"/>
-              <w:rPr>
-                <w:rFonts w:asciiTheme="minorHAnsi" w:hAnsiTheme="minorHAnsi"/>
-                <w:sz w:val="20"/>
-                <w:szCs w:val="24"/>
-              </w:rPr>
-            </w:pPr>
-            <w:proofErr w:type="spellStart"/>
-            <w:r>
-              <w:rPr>
-                <w:rFonts w:asciiTheme="minorHAnsi" w:hAnsiTheme="minorHAnsi"/>
-                <w:sz w:val="20"/>
-                <w:szCs w:val="24"/>
-                <w:lang w:val="en-US"/>
-              </w:rPr>
-              <w:t>Melakukan</w:t>
-            </w:r>
-            <w:proofErr w:type="spellEnd"/>
-            <w:r>
-              <w:rPr>
-                <w:rFonts w:asciiTheme="minorHAnsi" w:hAnsiTheme="minorHAnsi"/>
-                <w:sz w:val="20"/>
-                <w:szCs w:val="24"/>
-                <w:lang w:val="en-US"/>
-              </w:rPr>
-              <w:t xml:space="preserve"> Login</w:t>
-            </w:r>
-          </w:p>
-        </w:tc>
-        <w:tc>
-          <w:tcPr>
-            <w:tcW w:w="3746" w:type="dxa"/>
-          </w:tcPr>
-          <w:p>
-            <w:pPr>
-              <w:spacing w:line="240" w:lineRule="auto"/>
-              <w:jc w:val="both"/>
-              <w:rPr>
-                <w:rFonts w:asciiTheme="minorHAnsi" w:hAnsiTheme="minorHAnsi" w:cs="Calibri"/>
-                <w:sz w:val="20"/>
-                <w:szCs w:val="24"/>
-              </w:rPr>
-            </w:pPr>
-          </w:p>
-        </w:tc>
-      </w:tr>
-      <w:tr>
-        <w:tc>
-          <w:tcPr>
-            <w:tcW w:w="3745" w:type="dxa"/>
-          </w:tcPr>
-          <w:p>
-            <w:pPr>
-              <w:spacing w:line="240" w:lineRule="auto"/>
-              <w:jc w:val="both"/>
-              <w:rPr>
-                <w:rFonts w:asciiTheme="minorHAnsi" w:hAnsiTheme="minorHAnsi" w:cs="Calibri"/>
-                <w:sz w:val="20"/>
-                <w:szCs w:val="24"/>
-              </w:rPr>
-            </w:pPr>
-          </w:p>
-        </w:tc>
-        <w:tc>
-          <w:tcPr>
-            <w:tcW w:w="3746" w:type="dxa"/>
-          </w:tcPr>
-          <w:p>
-            <w:pPr>
-              <w:pStyle w:val="ListParagraph"/>
-              <w:numPr>
-                <w:ilvl w:val="0"/>
-                <w:numId w:val="33"/>
-              </w:numPr>
-              <w:spacing w:line="240" w:lineRule="auto"/>
-              <w:jc w:val="both"/>
-              <w:rPr>
-                <w:rFonts w:asciiTheme="minorHAnsi" w:hAnsiTheme="minorHAnsi"/>
-                <w:sz w:val="20"/>
-                <w:szCs w:val="24"/>
-              </w:rPr>
-            </w:pPr>
-            <w:proofErr w:type="spellStart"/>
-            <w:r>
-              <w:rPr>
-                <w:rFonts w:asciiTheme="minorHAnsi" w:hAnsiTheme="minorHAnsi"/>
-                <w:sz w:val="20"/>
-                <w:szCs w:val="24"/>
-                <w:lang w:val="en-US"/>
-              </w:rPr>
-              <w:t>Melakukan</w:t>
-            </w:r>
-            <w:proofErr w:type="spellEnd"/>
-            <w:r>
-              <w:rPr>
-                <w:rFonts w:asciiTheme="minorHAnsi" w:hAnsiTheme="minorHAnsi"/>
-                <w:sz w:val="20"/>
-                <w:szCs w:val="24"/>
-                <w:lang w:val="en-US"/>
-              </w:rPr>
-              <w:t xml:space="preserve"> </w:t>
-            </w:r>
-            <w:proofErr w:type="spellStart"/>
-            <w:r>
-              <w:rPr>
-                <w:rFonts w:asciiTheme="minorHAnsi" w:hAnsiTheme="minorHAnsi"/>
-                <w:sz w:val="20"/>
-                <w:szCs w:val="24"/>
-                <w:lang w:val="en-US"/>
-              </w:rPr>
-              <w:t>Pengecekan</w:t>
-            </w:r>
-            <w:proofErr w:type="spellEnd"/>
-            <w:r>
-              <w:rPr>
-                <w:rFonts w:asciiTheme="minorHAnsi" w:hAnsiTheme="minorHAnsi"/>
-                <w:sz w:val="20"/>
-                <w:szCs w:val="24"/>
-                <w:lang w:val="en-US"/>
-              </w:rPr>
-              <w:t xml:space="preserve"> </w:t>
-            </w:r>
-            <w:proofErr w:type="spellStart"/>
-            <w:r>
-              <w:rPr>
-                <w:rFonts w:asciiTheme="minorHAnsi" w:hAnsiTheme="minorHAnsi"/>
-                <w:sz w:val="20"/>
-                <w:szCs w:val="24"/>
-                <w:lang w:val="en-US"/>
-              </w:rPr>
-              <w:t>validitas</w:t>
-            </w:r>
-            <w:proofErr w:type="spellEnd"/>
-            <w:r>
-              <w:rPr>
-                <w:rFonts w:asciiTheme="minorHAnsi" w:hAnsiTheme="minorHAnsi"/>
-                <w:sz w:val="20"/>
-                <w:szCs w:val="24"/>
-                <w:lang w:val="en-US"/>
-              </w:rPr>
-              <w:t xml:space="preserve"> login</w:t>
-            </w:r>
-          </w:p>
-        </w:tc>
-      </w:tr>
-      <w:tr>
-        <w:tc>
-          <w:tcPr>
-            <w:tcW w:w="3745" w:type="dxa"/>
-          </w:tcPr>
-          <w:p>
-            <w:pPr>
-              <w:spacing w:line="240" w:lineRule="auto"/>
-              <w:jc w:val="both"/>
-              <w:rPr>
-                <w:rFonts w:asciiTheme="minorHAnsi" w:hAnsiTheme="minorHAnsi" w:cs="Calibri"/>
-                <w:sz w:val="20"/>
-                <w:szCs w:val="24"/>
-              </w:rPr>
-            </w:pPr>
-          </w:p>
-        </w:tc>
-        <w:tc>
-          <w:tcPr>
-            <w:tcW w:w="3746" w:type="dxa"/>
-          </w:tcPr>
-          <w:p>
-            <w:pPr>
-              <w:pStyle w:val="ListParagraph"/>
-              <w:numPr>
-                <w:ilvl w:val="0"/>
-                <w:numId w:val="33"/>
-              </w:numPr>
-              <w:spacing w:line="240" w:lineRule="auto"/>
-              <w:jc w:val="both"/>
-              <w:rPr>
-                <w:rFonts w:asciiTheme="minorHAnsi" w:hAnsiTheme="minorHAnsi"/>
-                <w:sz w:val="20"/>
-                <w:szCs w:val="24"/>
-              </w:rPr>
-            </w:pPr>
-            <w:proofErr w:type="spellStart"/>
-            <w:r>
-              <w:rPr>
-                <w:rFonts w:asciiTheme="minorHAnsi" w:hAnsiTheme="minorHAnsi"/>
-                <w:sz w:val="20"/>
-                <w:szCs w:val="24"/>
-                <w:lang w:val="en-US"/>
-              </w:rPr>
-              <w:t>Mengarahkan</w:t>
-            </w:r>
-            <w:proofErr w:type="spellEnd"/>
-            <w:r>
-              <w:rPr>
-                <w:rFonts w:asciiTheme="minorHAnsi" w:hAnsiTheme="minorHAnsi"/>
-                <w:sz w:val="20"/>
-                <w:szCs w:val="24"/>
-                <w:lang w:val="en-US"/>
-              </w:rPr>
-              <w:t xml:space="preserve"> </w:t>
-            </w:r>
-            <w:proofErr w:type="spellStart"/>
-            <w:r>
-              <w:rPr>
-                <w:rFonts w:asciiTheme="minorHAnsi" w:hAnsiTheme="minorHAnsi"/>
-                <w:sz w:val="20"/>
-                <w:szCs w:val="24"/>
-                <w:lang w:val="en-US"/>
-              </w:rPr>
-              <w:t>ke</w:t>
-            </w:r>
-            <w:proofErr w:type="spellEnd"/>
-            <w:r>
-              <w:rPr>
-                <w:rFonts w:asciiTheme="minorHAnsi" w:hAnsiTheme="minorHAnsi"/>
-                <w:sz w:val="20"/>
-                <w:szCs w:val="24"/>
-                <w:lang w:val="en-US"/>
-              </w:rPr>
-              <w:t xml:space="preserve"> </w:t>
-            </w:r>
-            <w:proofErr w:type="spellStart"/>
-            <w:r>
-              <w:rPr>
-                <w:rFonts w:asciiTheme="minorHAnsi" w:hAnsiTheme="minorHAnsi"/>
-                <w:sz w:val="20"/>
-                <w:szCs w:val="24"/>
-                <w:lang w:val="en-US"/>
-              </w:rPr>
-              <w:t>halaman</w:t>
-            </w:r>
-            <w:proofErr w:type="spellEnd"/>
-            <w:r>
-              <w:rPr>
-                <w:rFonts w:asciiTheme="minorHAnsi" w:hAnsiTheme="minorHAnsi"/>
-                <w:sz w:val="20"/>
-                <w:szCs w:val="24"/>
-                <w:lang w:val="en-US"/>
-              </w:rPr>
-              <w:t xml:space="preserve"> yang </w:t>
-            </w:r>
-            <w:proofErr w:type="spellStart"/>
-            <w:r>
-              <w:rPr>
-                <w:rFonts w:asciiTheme="minorHAnsi" w:hAnsiTheme="minorHAnsi"/>
-                <w:sz w:val="20"/>
-                <w:szCs w:val="24"/>
-                <w:lang w:val="en-US"/>
-              </w:rPr>
-              <w:t>dituju</w:t>
-            </w:r>
-            <w:proofErr w:type="spellEnd"/>
-          </w:p>
-        </w:tc>
-      </w:tr>
-      <w:tr>
-        <w:tc>
-          <w:tcPr>
-            <w:tcW w:w="3745" w:type="dxa"/>
-          </w:tcPr>
-          <w:p>
-            <w:pPr>
-              <w:pStyle w:val="ListParagraph"/>
-              <w:numPr>
-                <w:ilvl w:val="0"/>
-                <w:numId w:val="33"/>
-              </w:numPr>
-              <w:spacing w:line="240" w:lineRule="auto"/>
-              <w:jc w:val="both"/>
-              <w:rPr>
-                <w:rFonts w:asciiTheme="minorHAnsi" w:hAnsiTheme="minorHAnsi"/>
-                <w:sz w:val="20"/>
-                <w:szCs w:val="24"/>
-              </w:rPr>
-            </w:pPr>
-            <w:proofErr w:type="spellStart"/>
-            <w:r>
-              <w:rPr>
-                <w:rFonts w:asciiTheme="minorHAnsi" w:hAnsiTheme="minorHAnsi"/>
-                <w:sz w:val="20"/>
-                <w:szCs w:val="24"/>
-                <w:lang w:val="en-US"/>
-              </w:rPr>
-              <w:t>Melihat</w:t>
-            </w:r>
-            <w:proofErr w:type="spellEnd"/>
-            <w:r>
-              <w:rPr>
-                <w:rFonts w:asciiTheme="minorHAnsi" w:hAnsiTheme="minorHAnsi"/>
-                <w:sz w:val="20"/>
-                <w:szCs w:val="24"/>
-                <w:lang w:val="en-US"/>
-              </w:rPr>
-              <w:t xml:space="preserve"> </w:t>
-            </w:r>
-            <w:proofErr w:type="spellStart"/>
-            <w:r>
-              <w:rPr>
-                <w:rFonts w:asciiTheme="minorHAnsi" w:hAnsiTheme="minorHAnsi"/>
-                <w:sz w:val="20"/>
-                <w:szCs w:val="24"/>
-                <w:lang w:val="en-US"/>
-              </w:rPr>
-              <w:t>hasil</w:t>
-            </w:r>
-            <w:proofErr w:type="spellEnd"/>
-            <w:r>
-              <w:rPr>
-                <w:rFonts w:asciiTheme="minorHAnsi" w:hAnsiTheme="minorHAnsi"/>
-                <w:sz w:val="20"/>
-                <w:szCs w:val="24"/>
-                <w:lang w:val="en-US"/>
-              </w:rPr>
-              <w:t xml:space="preserve"> </w:t>
-            </w:r>
-            <w:proofErr w:type="spellStart"/>
-            <w:r>
-              <w:rPr>
-                <w:rFonts w:asciiTheme="minorHAnsi" w:hAnsiTheme="minorHAnsi"/>
-                <w:sz w:val="20"/>
-                <w:szCs w:val="24"/>
-                <w:lang w:val="en-US"/>
-              </w:rPr>
-              <w:t>dari</w:t>
-            </w:r>
-            <w:proofErr w:type="spellEnd"/>
-            <w:r>
-              <w:rPr>
-                <w:rFonts w:asciiTheme="minorHAnsi" w:hAnsiTheme="minorHAnsi"/>
-                <w:sz w:val="20"/>
-                <w:szCs w:val="24"/>
-                <w:lang w:val="en-US"/>
-              </w:rPr>
-              <w:t xml:space="preserve"> </w:t>
-            </w:r>
-            <w:proofErr w:type="spellStart"/>
-            <w:r>
-              <w:rPr>
-                <w:rFonts w:asciiTheme="minorHAnsi" w:hAnsiTheme="minorHAnsi"/>
-                <w:sz w:val="20"/>
-                <w:szCs w:val="24"/>
-                <w:lang w:val="en-US"/>
-              </w:rPr>
-              <w:t>adanya</w:t>
-            </w:r>
-            <w:proofErr w:type="spellEnd"/>
-            <w:r>
-              <w:rPr>
-                <w:rFonts w:asciiTheme="minorHAnsi" w:hAnsiTheme="minorHAnsi"/>
-                <w:sz w:val="20"/>
-                <w:szCs w:val="24"/>
-                <w:lang w:val="en-US"/>
-              </w:rPr>
-              <w:t xml:space="preserve"> data </w:t>
-            </w:r>
-            <w:proofErr w:type="spellStart"/>
-            <w:r>
-              <w:rPr>
-                <w:rFonts w:asciiTheme="minorHAnsi" w:hAnsiTheme="minorHAnsi"/>
-                <w:sz w:val="20"/>
-                <w:szCs w:val="24"/>
-                <w:lang w:val="en-US"/>
-              </w:rPr>
-              <w:t>pegawai</w:t>
-            </w:r>
-            <w:proofErr w:type="spellEnd"/>
-            <w:r>
-              <w:rPr>
-                <w:rFonts w:asciiTheme="minorHAnsi" w:hAnsiTheme="minorHAnsi"/>
-                <w:sz w:val="20"/>
-                <w:szCs w:val="24"/>
-              </w:rPr>
-              <w:t xml:space="preserve"> </w:t>
-            </w:r>
-          </w:p>
-        </w:tc>
-        <w:tc>
-          <w:tcPr>
-            <w:tcW w:w="3746" w:type="dxa"/>
-          </w:tcPr>
-          <w:p>
-            <w:pPr>
-              <w:spacing w:line="240" w:lineRule="auto"/>
-              <w:jc w:val="both"/>
-              <w:rPr>
-                <w:rFonts w:asciiTheme="minorHAnsi" w:hAnsiTheme="minorHAnsi" w:cs="Calibri"/>
-                <w:sz w:val="20"/>
-                <w:szCs w:val="24"/>
-              </w:rPr>
-            </w:pPr>
-          </w:p>
-        </w:tc>
-      </w:tr>
-      <w:tr>
-        <w:tc>
-          <w:tcPr>
-            <w:tcW w:w="3745" w:type="dxa"/>
-          </w:tcPr>
-          <w:p>
-            <w:pPr>
-              <w:pStyle w:val="ListParagraph"/>
-              <w:numPr>
-                <w:ilvl w:val="0"/>
-                <w:numId w:val="33"/>
-              </w:numPr>
-              <w:spacing w:line="240" w:lineRule="auto"/>
-              <w:jc w:val="both"/>
-              <w:rPr>
-                <w:rFonts w:asciiTheme="minorHAnsi" w:hAnsiTheme="minorHAnsi"/>
-                <w:sz w:val="20"/>
-                <w:szCs w:val="24"/>
-                <w:lang w:val="en-US"/>
-              </w:rPr>
-            </w:pPr>
-            <w:proofErr w:type="spellStart"/>
-            <w:r>
-              <w:rPr>
-                <w:rFonts w:asciiTheme="minorHAnsi" w:hAnsiTheme="minorHAnsi"/>
-                <w:sz w:val="20"/>
-                <w:szCs w:val="24"/>
-                <w:lang w:val="en-US"/>
-              </w:rPr>
-              <w:t>Mengelola</w:t>
-            </w:r>
-            <w:proofErr w:type="spellEnd"/>
-            <w:r>
-              <w:rPr>
-                <w:rFonts w:asciiTheme="minorHAnsi" w:hAnsiTheme="minorHAnsi"/>
-                <w:sz w:val="20"/>
-                <w:szCs w:val="24"/>
-                <w:lang w:val="en-US"/>
-              </w:rPr>
-              <w:t xml:space="preserve"> data </w:t>
-            </w:r>
-            <w:proofErr w:type="spellStart"/>
-            <w:r>
-              <w:rPr>
-                <w:rFonts w:asciiTheme="minorHAnsi" w:hAnsiTheme="minorHAnsi"/>
-                <w:sz w:val="20"/>
-                <w:szCs w:val="24"/>
-                <w:lang w:val="en-US"/>
-              </w:rPr>
-              <w:t>pegawai</w:t>
-            </w:r>
-            <w:proofErr w:type="spellEnd"/>
-          </w:p>
-        </w:tc>
-        <w:tc>
-          <w:tcPr>
-            <w:tcW w:w="3746" w:type="dxa"/>
-          </w:tcPr>
-          <w:p>
-            <w:pPr>
-              <w:spacing w:line="240" w:lineRule="auto"/>
-              <w:jc w:val="both"/>
-              <w:rPr>
-                <w:rFonts w:asciiTheme="minorHAnsi" w:hAnsiTheme="minorHAnsi"/>
-                <w:sz w:val="20"/>
-                <w:szCs w:val="24"/>
-              </w:rPr>
-            </w:pPr>
-          </w:p>
-        </w:tc>
-      </w:tr>
-      <w:tr>
-        <w:tc>
-          <w:tcPr>
-            <w:tcW w:w="3745" w:type="dxa"/>
-          </w:tcPr>
-          <w:p>
-            <w:pPr>
-              <w:pStyle w:val="ListParagraph"/>
-              <w:spacing w:line="240" w:lineRule="auto"/>
-              <w:jc w:val="both"/>
-              <w:rPr>
-                <w:rFonts w:asciiTheme="minorHAnsi" w:hAnsiTheme="minorHAnsi"/>
-                <w:sz w:val="20"/>
-                <w:szCs w:val="24"/>
-                <w:lang w:val="en-US"/>
-              </w:rPr>
-            </w:pPr>
-          </w:p>
-        </w:tc>
-        <w:tc>
-          <w:tcPr>
-            <w:tcW w:w="3746" w:type="dxa"/>
-          </w:tcPr>
-          <w:p>
-            <w:pPr>
-              <w:pStyle w:val="ListParagraph"/>
-              <w:numPr>
-                <w:ilvl w:val="0"/>
-                <w:numId w:val="33"/>
-              </w:numPr>
-              <w:spacing w:line="240" w:lineRule="auto"/>
-              <w:jc w:val="both"/>
-              <w:rPr>
-                <w:rFonts w:asciiTheme="minorHAnsi" w:hAnsiTheme="minorHAnsi"/>
-                <w:sz w:val="20"/>
-                <w:szCs w:val="24"/>
-              </w:rPr>
-            </w:pPr>
-            <w:r>
-              <w:rPr>
-                <w:rFonts w:asciiTheme="minorHAnsi" w:hAnsiTheme="minorHAnsi"/>
-                <w:sz w:val="20"/>
-                <w:szCs w:val="24"/>
-              </w:rPr>
-              <w:t>Menyimpan data ke dalam database</w:t>
-            </w:r>
-          </w:p>
-        </w:tc>
-      </w:tr>
-    </w:tbl>
-    <w:p>
-      <w:pPr>
-        <w:rPr>
-          <w:rFonts w:asciiTheme="minorHAnsi" w:hAnsiTheme="minorHAnsi"/>
-          <w:lang w:val="en-US"/>
-        </w:rPr>
-      </w:pPr>
-    </w:p>
-    <w:p>
-      <w:pPr>
         <w:pStyle w:val="ListParagraph"/>
         <w:numPr>
           <w:ilvl w:val="0"/>
@@ -27763,6 +25504,7 @@
           <w:lang w:val="en-US"/>
         </w:rPr>
       </w:pPr>
+      <w:bookmarkStart w:id="105" w:name="_Toc499197320"/>
       <w:r>
         <w:rPr>
           <w:rFonts w:asciiTheme="minorHAnsi" w:hAnsiTheme="minorHAnsi"/>
@@ -28399,7 +26141,6 @@
                 <w:rFonts w:asciiTheme="minorHAnsi" w:hAnsiTheme="minorHAnsi"/>
                 <w:szCs w:val="24"/>
               </w:rPr>
-              <w:lastRenderedPageBreak/>
               <w:t>Pre-condition</w:t>
             </w:r>
           </w:p>
@@ -28443,13 +26184,23 @@
                 <w:lang w:val="en-US"/>
               </w:rPr>
             </w:pPr>
+            <w:proofErr w:type="spellStart"/>
             <w:r>
               <w:rPr>
                 <w:rFonts w:asciiTheme="minorHAnsi" w:hAnsiTheme="minorHAnsi" w:cs="Calibri"/>
                 <w:szCs w:val="24"/>
                 <w:lang w:val="en-US"/>
               </w:rPr>
-              <w:t xml:space="preserve">Actor </w:t>
+              <w:t>Aktor</w:t>
+            </w:r>
+            <w:proofErr w:type="spellEnd"/>
+            <w:r>
+              <w:rPr>
+                <w:rFonts w:asciiTheme="minorHAnsi" w:hAnsiTheme="minorHAnsi" w:cs="Calibri"/>
+                <w:szCs w:val="24"/>
+                <w:lang w:val="en-US"/>
+              </w:rPr>
+              <w:t xml:space="preserve"> </w:t>
             </w:r>
             <w:proofErr w:type="spellStart"/>
             <w:r>
@@ -28603,13 +26354,33 @@
                 <w:lang w:val="en-US"/>
               </w:rPr>
             </w:pPr>
+            <w:proofErr w:type="spellStart"/>
             <w:r>
               <w:rPr>
                 <w:rFonts w:asciiTheme="minorHAnsi" w:hAnsiTheme="minorHAnsi"/>
                 <w:szCs w:val="24"/>
                 <w:lang w:val="en-US"/>
               </w:rPr>
-              <w:t xml:space="preserve">Actor </w:t>
+              <w:t>Akto</w:t>
+            </w:r>
+            <w:bookmarkStart w:id="106" w:name="_GoBack"/>
+            <w:bookmarkEnd w:id="106"/>
+            <w:r>
+              <w:rPr>
+                <w:rFonts w:asciiTheme="minorHAnsi" w:hAnsiTheme="minorHAnsi"/>
+                <w:szCs w:val="24"/>
+                <w:lang w:val="en-US"/>
+              </w:rPr>
+              <w:t>r</w:t>
+            </w:r>
+            <w:proofErr w:type="spellEnd"/>
+            <w:r>
+              <w:rPr>
+                <w:rFonts w:asciiTheme="minorHAnsi" w:hAnsiTheme="minorHAnsi"/>
+                <w:szCs w:val="24"/>
+                <w:lang w:val="en-US"/>
+              </w:rPr>
+              <w:t xml:space="preserve"> </w:t>
             </w:r>
             <w:proofErr w:type="spellStart"/>
             <w:r>
@@ -29056,6 +26827,7 @@
                 <w:szCs w:val="24"/>
                 <w:lang w:val="en-US"/>
               </w:rPr>
+              <w:lastRenderedPageBreak/>
               <w:t>Memasukan</w:t>
             </w:r>
             <w:proofErr w:type="spellEnd"/>
@@ -29700,7 +27472,6 @@
           <w:color w:val="auto"/>
           <w:lang w:val="en-US"/>
         </w:rPr>
-        <w:lastRenderedPageBreak/>
         <w:t>Se</w:t>
       </w:r>
       <w:r>
@@ -29803,7 +27574,7 @@
           <w:szCs w:val="36"/>
         </w:rPr>
       </w:pPr>
-      <w:bookmarkStart w:id="106" w:name="_Toc499536623"/>
+      <w:bookmarkStart w:id="107" w:name="_Toc499536623"/>
       <w:r>
         <w:rPr>
           <w:rFonts w:asciiTheme="minorHAnsi" w:hAnsiTheme="minorHAnsi"/>
@@ -29854,7 +27625,7 @@
         </w:rPr>
         <w:t>. Sequence Diagram Presensi</w:t>
       </w:r>
-      <w:bookmarkEnd w:id="106"/>
+      <w:bookmarkEnd w:id="107"/>
     </w:p>
     <w:p>
       <w:pPr>
@@ -29948,7 +27719,7 @@
           <w:szCs w:val="36"/>
         </w:rPr>
       </w:pPr>
-      <w:bookmarkStart w:id="107" w:name="_Toc499536624"/>
+      <w:bookmarkStart w:id="108" w:name="_Toc499536624"/>
       <w:r>
         <w:rPr>
           <w:rFonts w:asciiTheme="minorHAnsi" w:hAnsiTheme="minorHAnsi"/>
@@ -29999,7 +27770,7 @@
         </w:rPr>
         <w:t>. Sequence Diagram Registrasi</w:t>
       </w:r>
-      <w:bookmarkEnd w:id="107"/>
+      <w:bookmarkEnd w:id="108"/>
     </w:p>
     <w:p>
       <w:pPr>
@@ -30091,7 +27862,7 @@
           <w:color w:val="auto"/>
         </w:rPr>
       </w:pPr>
-      <w:bookmarkStart w:id="108" w:name="_Toc499536625"/>
+      <w:bookmarkStart w:id="109" w:name="_Toc499536625"/>
       <w:r>
         <w:rPr>
           <w:rFonts w:asciiTheme="minorHAnsi" w:hAnsiTheme="minorHAnsi"/>
@@ -30142,7 +27913,7 @@
         </w:rPr>
         <w:t>. Sequence laporan</w:t>
       </w:r>
-      <w:bookmarkEnd w:id="108"/>
+      <w:bookmarkEnd w:id="109"/>
     </w:p>
     <w:p>
       <w:pPr>
@@ -30152,7 +27923,7 @@
           <w:color w:val="auto"/>
         </w:rPr>
       </w:pPr>
-      <w:bookmarkStart w:id="109" w:name="_Toc499197321"/>
+      <w:bookmarkStart w:id="110" w:name="_Toc499197321"/>
       <w:r>
         <w:rPr>
           <w:rFonts w:asciiTheme="minorHAnsi" w:hAnsiTheme="minorHAnsi"/>
@@ -30160,7 +27931,7 @@
         </w:rPr>
         <w:t>Kelas Diagram</w:t>
       </w:r>
-      <w:bookmarkEnd w:id="109"/>
+      <w:bookmarkEnd w:id="110"/>
     </w:p>
     <w:p>
       <w:pPr>
@@ -30240,7 +28011,7 @@
           <w:color w:val="auto"/>
         </w:rPr>
       </w:pPr>
-      <w:bookmarkStart w:id="110" w:name="_Toc499536626"/>
+      <w:bookmarkStart w:id="111" w:name="_Toc499536626"/>
       <w:r>
         <w:rPr>
           <w:rFonts w:asciiTheme="minorHAnsi" w:hAnsiTheme="minorHAnsi"/>
@@ -30291,7 +28062,7 @@
         </w:rPr>
         <w:t xml:space="preserve"> Kelas Diagram</w:t>
       </w:r>
-      <w:bookmarkEnd w:id="110"/>
+      <w:bookmarkEnd w:id="111"/>
     </w:p>
     <w:p>
       <w:pPr>
@@ -31187,7 +28958,7 @@
           <w:color w:val="auto"/>
         </w:rPr>
       </w:pPr>
-      <w:bookmarkStart w:id="111" w:name="_Toc499197322"/>
+      <w:bookmarkStart w:id="112" w:name="_Toc499197322"/>
       <w:r>
         <w:rPr>
           <w:rFonts w:asciiTheme="minorHAnsi" w:hAnsiTheme="minorHAnsi"/>
@@ -31203,7 +28974,7 @@
         </w:rPr>
         <w:t>Tampilan Antar Muka</w:t>
       </w:r>
-      <w:bookmarkEnd w:id="111"/>
+      <w:bookmarkEnd w:id="112"/>
     </w:p>
     <w:p>
       <w:pPr>
@@ -31213,7 +28984,7 @@
           <w:color w:val="auto"/>
         </w:rPr>
       </w:pPr>
-      <w:bookmarkStart w:id="112" w:name="_Toc499197323"/>
+      <w:bookmarkStart w:id="113" w:name="_Toc499197323"/>
       <w:r>
         <w:rPr>
           <w:rFonts w:asciiTheme="minorHAnsi" w:hAnsiTheme="minorHAnsi"/>
@@ -31221,7 +28992,7 @@
         </w:rPr>
         <w:t>Beranda</w:t>
       </w:r>
-      <w:bookmarkEnd w:id="112"/>
+      <w:bookmarkEnd w:id="113"/>
     </w:p>
     <w:p>
       <w:pPr>
@@ -31322,7 +29093,7 @@
           <w:color w:val="auto"/>
         </w:rPr>
       </w:pPr>
-      <w:bookmarkStart w:id="113" w:name="_Toc499536627"/>
+      <w:bookmarkStart w:id="114" w:name="_Toc499536627"/>
       <w:r>
         <w:rPr>
           <w:rFonts w:asciiTheme="minorHAnsi" w:hAnsiTheme="minorHAnsi"/>
@@ -31383,7 +29154,7 @@
         </w:rPr>
         <w:t>Beranda</w:t>
       </w:r>
-      <w:bookmarkEnd w:id="113"/>
+      <w:bookmarkEnd w:id="114"/>
       <w:proofErr w:type="spellEnd"/>
     </w:p>
     <w:p>
@@ -31394,8 +29165,8 @@
           <w:color w:val="auto"/>
         </w:rPr>
       </w:pPr>
-      <w:bookmarkStart w:id="114" w:name="_Toc499120055"/>
-      <w:bookmarkStart w:id="115" w:name="_Toc499197324"/>
+      <w:bookmarkStart w:id="115" w:name="_Toc499120055"/>
+      <w:bookmarkStart w:id="116" w:name="_Toc499197324"/>
       <w:r>
         <w:rPr>
           <w:rFonts w:asciiTheme="minorHAnsi" w:hAnsiTheme="minorHAnsi"/>
@@ -31754,8 +29525,8 @@
           </wp:inline>
         </w:drawing>
       </w:r>
-      <w:bookmarkEnd w:id="114"/>
       <w:bookmarkEnd w:id="115"/>
+      <w:bookmarkEnd w:id="116"/>
     </w:p>
     <w:p>
       <w:pPr>
@@ -31766,7 +29537,7 @@
           <w:color w:val="auto"/>
         </w:rPr>
       </w:pPr>
-      <w:bookmarkStart w:id="116" w:name="_Toc499536628"/>
+      <w:bookmarkStart w:id="117" w:name="_Toc499536628"/>
       <w:r>
         <w:rPr>
           <w:rFonts w:asciiTheme="minorHAnsi" w:hAnsiTheme="minorHAnsi"/>
@@ -31827,7 +29598,7 @@
         </w:rPr>
         <w:t>Laporan</w:t>
       </w:r>
-      <w:bookmarkEnd w:id="116"/>
+      <w:bookmarkEnd w:id="117"/>
       <w:proofErr w:type="spellEnd"/>
     </w:p>
     <w:p>
@@ -31838,7 +29609,7 @@
           <w:color w:val="auto"/>
         </w:rPr>
       </w:pPr>
-      <w:bookmarkStart w:id="117" w:name="_Toc499197325"/>
+      <w:bookmarkStart w:id="118" w:name="_Toc499197325"/>
       <w:r>
         <w:rPr>
           <w:rFonts w:asciiTheme="minorHAnsi" w:hAnsiTheme="minorHAnsi"/>
@@ -31847,7 +29618,7 @@
         <w:lastRenderedPageBreak/>
         <w:t>Login</w:t>
       </w:r>
-      <w:bookmarkEnd w:id="117"/>
+      <w:bookmarkEnd w:id="118"/>
     </w:p>
     <w:p>
       <w:pPr>
@@ -32168,7 +29939,7 @@
           <w:color w:val="auto"/>
         </w:rPr>
       </w:pPr>
-      <w:bookmarkStart w:id="118" w:name="_Toc499536629"/>
+      <w:bookmarkStart w:id="119" w:name="_Toc499536629"/>
       <w:r>
         <w:rPr>
           <w:rFonts w:asciiTheme="minorHAnsi" w:hAnsiTheme="minorHAnsi"/>
@@ -32220,7 +29991,7 @@
         </w:rPr>
         <w:t xml:space="preserve"> Login</w:t>
       </w:r>
-      <w:bookmarkEnd w:id="118"/>
+      <w:bookmarkEnd w:id="119"/>
     </w:p>
     <w:p>
       <w:pPr>
@@ -32231,7 +30002,7 @@
           <w:lang w:val="en-US"/>
         </w:rPr>
       </w:pPr>
-      <w:bookmarkStart w:id="119" w:name="_Toc499197326"/>
+      <w:bookmarkStart w:id="120" w:name="_Toc499197326"/>
       <w:r>
         <w:rPr>
           <w:rFonts w:asciiTheme="minorHAnsi" w:hAnsiTheme="minorHAnsi"/>
@@ -32239,7 +30010,7 @@
         </w:rPr>
         <w:t>Presensi</w:t>
       </w:r>
-      <w:bookmarkEnd w:id="119"/>
+      <w:bookmarkEnd w:id="120"/>
       <w:r>
         <w:rPr>
           <w:rFonts w:asciiTheme="minorHAnsi" w:hAnsiTheme="minorHAnsi"/>
@@ -32625,7 +30396,7 @@
           <w:color w:val="auto"/>
         </w:rPr>
       </w:pPr>
-      <w:bookmarkStart w:id="120" w:name="_Toc499536630"/>
+      <w:bookmarkStart w:id="121" w:name="_Toc499536630"/>
       <w:r>
         <w:rPr>
           <w:rFonts w:asciiTheme="minorHAnsi" w:hAnsiTheme="minorHAnsi"/>
@@ -32686,7 +30457,7 @@
         </w:rPr>
         <w:t>Presensi</w:t>
       </w:r>
-      <w:bookmarkEnd w:id="120"/>
+      <w:bookmarkEnd w:id="121"/>
       <w:proofErr w:type="spellEnd"/>
     </w:p>
     <w:p>
@@ -32697,7 +30468,7 @@
           <w:color w:val="auto"/>
         </w:rPr>
       </w:pPr>
-      <w:bookmarkStart w:id="121" w:name="_Toc499197327"/>
+      <w:bookmarkStart w:id="122" w:name="_Toc499197327"/>
       <w:r>
         <w:rPr>
           <w:rFonts w:asciiTheme="minorHAnsi" w:hAnsiTheme="minorHAnsi"/>
@@ -32705,7 +30476,7 @@
         </w:rPr>
         <w:t>Registrasi</w:t>
       </w:r>
-      <w:bookmarkEnd w:id="121"/>
+      <w:bookmarkEnd w:id="122"/>
     </w:p>
     <w:p>
       <w:pPr>
@@ -33003,7 +30774,7 @@
           <w:color w:val="auto"/>
         </w:rPr>
       </w:pPr>
-      <w:bookmarkStart w:id="122" w:name="_Toc499536631"/>
+      <w:bookmarkStart w:id="123" w:name="_Toc499536631"/>
       <w:r>
         <w:rPr>
           <w:rFonts w:asciiTheme="minorHAnsi" w:hAnsiTheme="minorHAnsi"/>
@@ -33064,7 +30835,7 @@
         </w:rPr>
         <w:t>Registrasi</w:t>
       </w:r>
-      <w:bookmarkEnd w:id="122"/>
+      <w:bookmarkEnd w:id="123"/>
       <w:proofErr w:type="spellEnd"/>
     </w:p>
     <w:p>
@@ -33075,7 +30846,7 @@
           <w:color w:val="auto"/>
         </w:rPr>
       </w:pPr>
-      <w:bookmarkStart w:id="123" w:name="_Toc499197328"/>
+      <w:bookmarkStart w:id="124" w:name="_Toc499197328"/>
       <w:r>
         <w:rPr>
           <w:rFonts w:asciiTheme="minorHAnsi" w:hAnsiTheme="minorHAnsi"/>
@@ -33083,7 +30854,7 @@
         </w:rPr>
         <w:t>Perancangan Basis data</w:t>
       </w:r>
-      <w:bookmarkEnd w:id="123"/>
+      <w:bookmarkEnd w:id="124"/>
     </w:p>
     <w:p>
       <w:pPr>
@@ -33093,7 +30864,7 @@
           <w:color w:val="auto"/>
         </w:rPr>
       </w:pPr>
-      <w:bookmarkStart w:id="124" w:name="_Toc499197329"/>
+      <w:bookmarkStart w:id="125" w:name="_Toc499197329"/>
       <w:r>
         <w:rPr>
           <w:rFonts w:asciiTheme="minorHAnsi" w:hAnsiTheme="minorHAnsi"/>
@@ -33101,7 +30872,7 @@
         </w:rPr>
         <w:t>Skema Relasi</w:t>
       </w:r>
-      <w:bookmarkEnd w:id="124"/>
+      <w:bookmarkEnd w:id="125"/>
     </w:p>
     <w:p>
       <w:pPr>
@@ -33203,7 +30974,7 @@
           <w:color w:val="auto"/>
         </w:rPr>
       </w:pPr>
-      <w:bookmarkStart w:id="125" w:name="_Toc499536632"/>
+      <w:bookmarkStart w:id="126" w:name="_Toc499536632"/>
       <w:r>
         <w:rPr>
           <w:rFonts w:asciiTheme="minorHAnsi" w:hAnsiTheme="minorHAnsi"/>
@@ -33282,7 +31053,7 @@
         </w:rPr>
         <w:t>Relasi</w:t>
       </w:r>
-      <w:bookmarkEnd w:id="125"/>
+      <w:bookmarkEnd w:id="126"/>
       <w:proofErr w:type="spellEnd"/>
     </w:p>
     <w:p>
@@ -33293,7 +31064,7 @@
           <w:color w:val="auto"/>
         </w:rPr>
       </w:pPr>
-      <w:bookmarkStart w:id="126" w:name="_Toc499197330"/>
+      <w:bookmarkStart w:id="127" w:name="_Toc499197330"/>
       <w:r>
         <w:rPr>
           <w:rFonts w:asciiTheme="minorHAnsi" w:hAnsiTheme="minorHAnsi"/>
@@ -33301,7 +31072,7 @@
         </w:rPr>
         <w:t>ERD</w:t>
       </w:r>
-      <w:bookmarkEnd w:id="126"/>
+      <w:bookmarkEnd w:id="127"/>
     </w:p>
     <w:p>
       <w:pPr>
@@ -33726,8 +31497,6 @@
           </wp:inline>
         </w:drawing>
       </w:r>
-      <w:bookmarkStart w:id="127" w:name="_GoBack"/>
-      <w:bookmarkEnd w:id="127"/>
     </w:p>
     <w:p>
       <w:pPr>
@@ -41940,7 +39709,7 @@
 </file>
 
 <file path=customXml/itemProps1.xml><?xml version="1.0" encoding="utf-8"?>
-<ds:datastoreItem xmlns:ds="http://schemas.openxmlformats.org/officeDocument/2006/customXml" ds:itemID="{279CE1AA-4C3C-436A-9D21-28441BEFDB20}">
+<ds:datastoreItem xmlns:ds="http://schemas.openxmlformats.org/officeDocument/2006/customXml" ds:itemID="{33B89AF2-7791-49CF-BC65-5DC518C05516}">
   <ds:schemaRefs>
     <ds:schemaRef ds:uri="http://schemas.openxmlformats.org/officeDocument/2006/bibliography"/>
   </ds:schemaRefs>

</xml_diff>